<commit_message>
Notes on McDavid & Hawthorn (2006) chapter 2
</commit_message>
<xml_diff>
--- a/Notes/McDavidHawthorn_2006_Program-Evaluation-Performance-Measurement.docx
+++ b/Notes/McDavidHawthorn_2006_Program-Evaluation-Performance-Measurement.docx
@@ -775,7 +775,13 @@
         <w:spacing w:after="0"/>
       </w:pPr>
       <w:r>
-        <w:t>Economic efficiency (i.e., is the ratio of program outputs to economic costs acceptable?)</w:t>
+        <w:t>Economic efficiency (i.e.,</w:t>
+      </w:r>
+      <w:r>
+        <w:t xml:space="preserve"> is the ratio of program outcomes (benefits)</w:t>
+      </w:r>
+      <w:r>
+        <w:t xml:space="preserve"> to economic costs acceptable?)</w:t>
       </w:r>
     </w:p>
     <w:p>
@@ -790,6 +796,28 @@
       <w:r>
         <w:t>Was the program cost-effective?</w:t>
       </w:r>
+    </w:p>
+    <w:p>
+      <w:pPr>
+        <w:pStyle w:val="ListParagraph"/>
+        <w:numPr>
+          <w:ilvl w:val="1"/>
+          <w:numId w:val="6"/>
+        </w:numPr>
+        <w:spacing w:after="0"/>
+        <w:rPr>
+          <w:b/>
+          <w:i/>
+        </w:rPr>
+      </w:pPr>
+      <w:r>
+        <w:t xml:space="preserve">Are program outcomes greater than program costs, usually expressed in </w:t>
+      </w:r>
+      <w:proofErr w:type="gramStart"/>
+      <w:r>
+        <w:t>dollars.</w:t>
+      </w:r>
+      <w:proofErr w:type="gramEnd"/>
     </w:p>
     <w:p>
       <w:pPr>
@@ -929,6 +957,7 @@
         <w:spacing w:after="0"/>
       </w:pPr>
       <w:r>
+        <w:lastRenderedPageBreak/>
         <w:t>Visibly affecting the overall issue being addressed.</w:t>
       </w:r>
     </w:p>
@@ -963,7 +992,6 @@
           <w:b/>
           <w:i/>
         </w:rPr>
-        <w:lastRenderedPageBreak/>
         <w:t>What are the criteria for a “well implemented” program?</w:t>
       </w:r>
     </w:p>
@@ -1239,13 +1267,7 @@
         <w:t xml:space="preserve"> </w:t>
       </w:r>
       <w:r>
-        <w:t>(s</w:t>
-      </w:r>
-      <w:r>
-        <w:t>ee Table 1.1 on p. 26</w:t>
-      </w:r>
-      <w:r>
-        <w:t>)</w:t>
+        <w:t>(see Table 1.1 on p. 26)</w:t>
       </w:r>
     </w:p>
     <w:p>
@@ -1434,6 +1456,7 @@
         <w:spacing w:after="0"/>
       </w:pPr>
       <w:r>
+        <w:lastRenderedPageBreak/>
         <w:t>Develop the measures</w:t>
       </w:r>
     </w:p>
@@ -1460,7 +1483,6 @@
         <w:spacing w:after="0"/>
       </w:pPr>
       <w:r>
-        <w:lastRenderedPageBreak/>
         <w:t>Analyze the data</w:t>
       </w:r>
     </w:p>
@@ -1579,14 +1601,1612 @@
     <w:p>
       <w:pPr>
         <w:spacing w:after="0"/>
+        <w:sectPr>
+          <w:headerReference w:type="default" r:id="rId8"/>
+          <w:pgSz w:w="12240" w:h="15840"/>
+          <w:pgMar w:top="1440" w:right="1440" w:bottom="1440" w:left="1440" w:header="720" w:footer="720" w:gutter="0"/>
+          <w:cols w:space="720"/>
+          <w:docGrid w:linePitch="360"/>
+        </w:sectPr>
+      </w:pPr>
+    </w:p>
+    <w:p>
+      <w:pPr>
+        <w:spacing w:after="0"/>
+        <w:rPr>
+          <w:u w:val="single"/>
+        </w:rPr>
+      </w:pPr>
+      <w:r>
+        <w:rPr>
+          <w:u w:val="single"/>
+        </w:rPr>
+        <w:lastRenderedPageBreak/>
+        <w:t>Preview Questions</w:t>
+      </w:r>
+    </w:p>
+    <w:p>
+      <w:pPr>
+        <w:pStyle w:val="ListParagraph"/>
+        <w:numPr>
+          <w:ilvl w:val="0"/>
+          <w:numId w:val="12"/>
+        </w:numPr>
+        <w:spacing w:after="0"/>
+      </w:pPr>
+      <w:r>
+        <w:t>What is a logic model?</w:t>
+      </w:r>
+    </w:p>
+    <w:p>
+      <w:pPr>
+        <w:pStyle w:val="ListParagraph"/>
+        <w:numPr>
+          <w:ilvl w:val="0"/>
+          <w:numId w:val="12"/>
+        </w:numPr>
+        <w:spacing w:after="0"/>
+      </w:pPr>
+      <w:r>
+        <w:t>How are logic models constructed and used to evaluation policies and programs?</w:t>
+      </w:r>
+    </w:p>
+    <w:p>
+      <w:pPr>
+        <w:pStyle w:val="ListParagraph"/>
+        <w:numPr>
+          <w:ilvl w:val="0"/>
+          <w:numId w:val="12"/>
+        </w:numPr>
+        <w:spacing w:after="0"/>
+      </w:pPr>
+      <w:r>
+        <w:t>What are the different types of logic models?</w:t>
+      </w:r>
+    </w:p>
+    <w:p>
+      <w:pPr>
+        <w:pStyle w:val="ListParagraph"/>
+        <w:numPr>
+          <w:ilvl w:val="0"/>
+          <w:numId w:val="12"/>
+        </w:numPr>
+        <w:spacing w:after="0"/>
+      </w:pPr>
+      <w:r>
+        <w:t>What are program logics?</w:t>
+      </w:r>
+    </w:p>
+    <w:p>
+      <w:pPr>
+        <w:pStyle w:val="ListParagraph"/>
+        <w:numPr>
+          <w:ilvl w:val="0"/>
+          <w:numId w:val="12"/>
+        </w:numPr>
+        <w:spacing w:after="0"/>
+      </w:pPr>
+      <w:r>
+        <w:t>How do you construct program logics?</w:t>
+      </w:r>
+    </w:p>
+    <w:p>
+      <w:pPr>
+        <w:pStyle w:val="ListParagraph"/>
+        <w:numPr>
+          <w:ilvl w:val="0"/>
+          <w:numId w:val="12"/>
+        </w:numPr>
+        <w:spacing w:after="0"/>
+      </w:pPr>
+      <w:r>
+        <w:t>What are program technologies?</w:t>
+      </w:r>
+    </w:p>
+    <w:p>
+      <w:pPr>
+        <w:pStyle w:val="ListParagraph"/>
+        <w:numPr>
+          <w:ilvl w:val="0"/>
+          <w:numId w:val="12"/>
+        </w:numPr>
+        <w:spacing w:after="0"/>
+      </w:pPr>
+      <w:r>
+        <w:t>How do you determine program objectives, program environments, and organizational objectives?</w:t>
+      </w:r>
+    </w:p>
+    <w:p>
+      <w:pPr>
+        <w:pStyle w:val="ListParagraph"/>
+        <w:numPr>
+          <w:ilvl w:val="0"/>
+          <w:numId w:val="12"/>
+        </w:numPr>
+        <w:spacing w:after="0"/>
+      </w:pPr>
+      <w:r>
+        <w:t>What are the strengths and limitations of program logic models?</w:t>
+      </w:r>
+    </w:p>
+    <w:p>
+      <w:pPr>
+        <w:spacing w:after="0"/>
+      </w:pPr>
+    </w:p>
+    <w:p>
+      <w:pPr>
+        <w:spacing w:after="0"/>
+        <w:rPr>
+          <w:u w:val="single"/>
+        </w:rPr>
+      </w:pPr>
+      <w:r>
+        <w:rPr>
+          <w:u w:val="single"/>
+        </w:rPr>
+        <w:t>Reading Summary</w:t>
+      </w:r>
+    </w:p>
+    <w:p>
+      <w:pPr>
+        <w:spacing w:after="0"/>
+      </w:pPr>
+      <w:r>
+        <w:t>Introduction</w:t>
+      </w:r>
+    </w:p>
+    <w:p>
+      <w:pPr>
+        <w:pStyle w:val="ListParagraph"/>
+        <w:numPr>
+          <w:ilvl w:val="0"/>
+          <w:numId w:val="13"/>
+        </w:numPr>
+        <w:spacing w:after="0"/>
+      </w:pPr>
+      <w:r>
+        <w:t>Program logic models are visual representations of programs.</w:t>
+      </w:r>
+    </w:p>
+    <w:p>
+      <w:pPr>
+        <w:pStyle w:val="ListParagraph"/>
+        <w:numPr>
+          <w:ilvl w:val="1"/>
+          <w:numId w:val="13"/>
+        </w:numPr>
+        <w:spacing w:after="0"/>
+      </w:pPr>
+      <w:r>
+        <w:t>Show how program is supposed to work in theory.</w:t>
+      </w:r>
+    </w:p>
+    <w:p>
+      <w:pPr>
+        <w:pStyle w:val="ListParagraph"/>
+        <w:numPr>
+          <w:ilvl w:val="1"/>
+          <w:numId w:val="13"/>
+        </w:numPr>
+        <w:spacing w:after="0"/>
+      </w:pPr>
+      <w:r>
+        <w:t>Resources</w:t>
+      </w:r>
+      <w:r>
+        <w:sym w:font="Wingdings" w:char="F0E0"/>
+      </w:r>
+      <w:r>
+        <w:t>Activities</w:t>
+      </w:r>
+      <w:r>
+        <w:sym w:font="Wingdings" w:char="F0E0"/>
+      </w:r>
+      <w:r>
+        <w:t>Outputs</w:t>
+      </w:r>
+      <w:r>
+        <w:sym w:font="Wingdings" w:char="F0E0"/>
+      </w:r>
+      <w:r>
+        <w:t>Outcomes</w:t>
+      </w:r>
+    </w:p>
+    <w:p>
+      <w:pPr>
+        <w:pStyle w:val="ListParagraph"/>
+        <w:numPr>
+          <w:ilvl w:val="1"/>
+          <w:numId w:val="13"/>
+        </w:numPr>
+        <w:spacing w:after="0"/>
+      </w:pPr>
+      <w:r>
+        <w:t>Communicate key parts of program and their intended relationships</w:t>
+      </w:r>
+    </w:p>
+    <w:p>
+      <w:pPr>
+        <w:pStyle w:val="ListParagraph"/>
+        <w:numPr>
+          <w:ilvl w:val="0"/>
+          <w:numId w:val="13"/>
+        </w:numPr>
+        <w:spacing w:after="0"/>
+      </w:pPr>
+      <w:r>
+        <w:t>Means-end relationships are causal relationships among multiple factors</w:t>
+      </w:r>
+    </w:p>
+    <w:p>
+      <w:pPr>
+        <w:pStyle w:val="ListParagraph"/>
+        <w:numPr>
+          <w:ilvl w:val="1"/>
+          <w:numId w:val="13"/>
+        </w:numPr>
+        <w:spacing w:after="0"/>
+      </w:pPr>
+      <w:r>
+        <w:t>One factor causes the other</w:t>
+      </w:r>
+    </w:p>
+    <w:p>
+      <w:pPr>
+        <w:pStyle w:val="ListParagraph"/>
+        <w:numPr>
+          <w:ilvl w:val="0"/>
+          <w:numId w:val="13"/>
+        </w:numPr>
+        <w:spacing w:after="0"/>
+      </w:pPr>
+      <w:r>
+        <w:t>Programs are means-end relationships.</w:t>
+      </w:r>
+    </w:p>
+    <w:p>
+      <w:pPr>
+        <w:pStyle w:val="ListParagraph"/>
+        <w:numPr>
+          <w:ilvl w:val="0"/>
+          <w:numId w:val="13"/>
+        </w:numPr>
+        <w:spacing w:after="0"/>
+      </w:pPr>
+      <w:r>
+        <w:t>The open-systems metaphor is a way of conceptualizing and describing programs as similar to biological or engineering causal relationships that are bounded and both affect and are affected by the environment in which they operate (i.e., open systems).</w:t>
+      </w:r>
+    </w:p>
+    <w:p>
+      <w:pPr>
+        <w:pStyle w:val="ListParagraph"/>
+        <w:numPr>
+          <w:ilvl w:val="0"/>
+          <w:numId w:val="13"/>
+        </w:numPr>
+        <w:spacing w:after="0"/>
+      </w:pPr>
+      <w:r>
+        <w:t>Implications of open-systems metaphor for describing programs</w:t>
+      </w:r>
+    </w:p>
+    <w:p>
+      <w:pPr>
+        <w:pStyle w:val="ListParagraph"/>
+        <w:numPr>
+          <w:ilvl w:val="1"/>
+          <w:numId w:val="13"/>
+        </w:numPr>
+        <w:spacing w:after="0"/>
+      </w:pPr>
+      <w:r>
+        <w:t>Programs have a conceptual boundary that cannot be directly observed</w:t>
+      </w:r>
+      <w:r>
+        <w:t>, which affects how we perceive and model the programs.</w:t>
+      </w:r>
+    </w:p>
+    <w:p>
+      <w:pPr>
+        <w:pStyle w:val="ListParagraph"/>
+        <w:numPr>
+          <w:ilvl w:val="1"/>
+          <w:numId w:val="13"/>
+        </w:numPr>
+        <w:spacing w:after="0"/>
+      </w:pPr>
+      <w:r>
+        <w:t>The purpose of programs is to accomplish objectives that society values.</w:t>
+      </w:r>
+    </w:p>
+    <w:p>
+      <w:pPr>
+        <w:pStyle w:val="ListParagraph"/>
+        <w:numPr>
+          <w:ilvl w:val="1"/>
+          <w:numId w:val="13"/>
+        </w:numPr>
+        <w:spacing w:after="0"/>
+      </w:pPr>
+      <w:r>
+        <w:t>There is a causal relationship between program structures, activities, outputs, and outcomes.</w:t>
+      </w:r>
+    </w:p>
+    <w:p>
+      <w:pPr>
+        <w:pStyle w:val="ListParagraph"/>
+        <w:numPr>
+          <w:ilvl w:val="1"/>
+          <w:numId w:val="13"/>
+        </w:numPr>
+        <w:spacing w:after="0"/>
+      </w:pPr>
+      <w:r>
+        <w:t>Programs operate in environments, which both constraint and create opportunities.</w:t>
+      </w:r>
+    </w:p>
+    <w:p>
+      <w:pPr>
+        <w:spacing w:after="0"/>
+      </w:pPr>
+    </w:p>
+    <w:p>
+      <w:pPr>
+        <w:spacing w:after="0"/>
+      </w:pPr>
+      <w:r>
+        <w:t>Basic Logic Modeling Approach</w:t>
+      </w:r>
+    </w:p>
+    <w:p>
+      <w:pPr>
+        <w:pStyle w:val="ListParagraph"/>
+        <w:numPr>
+          <w:ilvl w:val="0"/>
+          <w:numId w:val="14"/>
+        </w:numPr>
+        <w:spacing w:after="0"/>
+      </w:pPr>
+      <w:r>
+        <w:t>Goal is to describe programs in a way that helps develop measures of program activities, outputs, and outcomes.</w:t>
+      </w:r>
+    </w:p>
+    <w:p>
+      <w:pPr>
+        <w:pStyle w:val="ListParagraph"/>
+        <w:numPr>
+          <w:ilvl w:val="0"/>
+          <w:numId w:val="14"/>
+        </w:numPr>
+        <w:spacing w:after="0"/>
+      </w:pPr>
+      <w:r>
+        <w:t>Program outputs are the immediate results of program activities.</w:t>
+      </w:r>
+    </w:p>
+    <w:p>
+      <w:pPr>
+        <w:pStyle w:val="ListParagraph"/>
+        <w:numPr>
+          <w:ilvl w:val="0"/>
+          <w:numId w:val="14"/>
+        </w:numPr>
+        <w:spacing w:after="0"/>
+      </w:pPr>
+      <w:r>
+        <w:t>Program outcomes are the changes in the environment</w:t>
+      </w:r>
+      <w:r>
+        <w:t xml:space="preserve"> relevant to the issue the program is intended to address.</w:t>
+      </w:r>
+    </w:p>
+    <w:p>
+      <w:pPr>
+        <w:pStyle w:val="ListParagraph"/>
+        <w:numPr>
+          <w:ilvl w:val="0"/>
+          <w:numId w:val="14"/>
+        </w:numPr>
+        <w:spacing w:after="0"/>
+      </w:pPr>
+      <w:r>
+        <w:t>Time-related sequence is implied in logic models.</w:t>
+      </w:r>
+    </w:p>
+    <w:p>
+      <w:pPr>
+        <w:pStyle w:val="ListParagraph"/>
+        <w:numPr>
+          <w:ilvl w:val="0"/>
+          <w:numId w:val="14"/>
+        </w:numPr>
+        <w:spacing w:after="0"/>
+      </w:pPr>
+      <w:r>
+        <w:lastRenderedPageBreak/>
+        <w:t>Not all effects of a program are observable immediately following the completion of the program or program activities.</w:t>
+      </w:r>
+    </w:p>
+    <w:p>
+      <w:pPr>
+        <w:pStyle w:val="ListParagraph"/>
+        <w:numPr>
+          <w:ilvl w:val="0"/>
+          <w:numId w:val="14"/>
+        </w:numPr>
+        <w:spacing w:after="0"/>
+      </w:pPr>
+      <w:r>
+        <w:t>Sample program logic model shown in Table 2.1 on p. 46.</w:t>
+      </w:r>
+    </w:p>
+    <w:p>
+      <w:pPr>
+        <w:pStyle w:val="ListParagraph"/>
+        <w:numPr>
+          <w:ilvl w:val="0"/>
+          <w:numId w:val="14"/>
+        </w:numPr>
+        <w:spacing w:after="0"/>
+      </w:pPr>
+      <w:r>
+        <w:t>Program constructs are words or phrases that describe the key features of a program.</w:t>
+      </w:r>
+    </w:p>
+    <w:p>
+      <w:pPr>
+        <w:pStyle w:val="ListParagraph"/>
+        <w:numPr>
+          <w:ilvl w:val="0"/>
+          <w:numId w:val="14"/>
+        </w:numPr>
+        <w:spacing w:after="0"/>
+      </w:pPr>
+      <w:r>
+        <w:t>Limitations</w:t>
+      </w:r>
+    </w:p>
+    <w:p>
+      <w:pPr>
+        <w:pStyle w:val="ListParagraph"/>
+        <w:numPr>
+          <w:ilvl w:val="1"/>
+          <w:numId w:val="14"/>
+        </w:numPr>
+        <w:spacing w:after="0"/>
+      </w:pPr>
+      <w:r>
+        <w:t>Does NOT specify linkages among specific activities, outputs, and outcomes.</w:t>
+      </w:r>
+    </w:p>
+    <w:p>
+      <w:pPr>
+        <w:pStyle w:val="ListParagraph"/>
+        <w:numPr>
+          <w:ilvl w:val="1"/>
+          <w:numId w:val="14"/>
+        </w:numPr>
+        <w:spacing w:after="0"/>
+      </w:pPr>
+      <w:r>
+        <w:t>It only categorizes and describes activities, outputs, and outcomes but does not specify causal relationships.</w:t>
+      </w:r>
+    </w:p>
+    <w:p>
+      <w:pPr>
+        <w:spacing w:after="0"/>
+      </w:pPr>
+    </w:p>
+    <w:p>
+      <w:pPr>
+        <w:spacing w:after="0"/>
+      </w:pPr>
+      <w:r>
+        <w:t>Categorizing and Specifying Intended Causal Linkages</w:t>
+      </w:r>
+    </w:p>
+    <w:p>
+      <w:pPr>
+        <w:pStyle w:val="ListParagraph"/>
+        <w:numPr>
+          <w:ilvl w:val="0"/>
+          <w:numId w:val="14"/>
+        </w:numPr>
+        <w:spacing w:after="0"/>
+      </w:pPr>
+      <w:r>
+        <w:t>Program inputs are the resources required to operate a program.</w:t>
+      </w:r>
+    </w:p>
+    <w:p>
+      <w:pPr>
+        <w:pStyle w:val="ListParagraph"/>
+        <w:numPr>
+          <w:ilvl w:val="0"/>
+          <w:numId w:val="14"/>
+        </w:numPr>
+        <w:spacing w:after="0"/>
+      </w:pPr>
+      <w:r>
+        <w:t>Program components are related groups of activities in the program.</w:t>
+      </w:r>
+    </w:p>
+    <w:p>
+      <w:pPr>
+        <w:pStyle w:val="ListParagraph"/>
+        <w:numPr>
+          <w:ilvl w:val="0"/>
+          <w:numId w:val="14"/>
+        </w:numPr>
+        <w:spacing w:after="0"/>
+      </w:pPr>
+      <w:r>
+        <w:t>Implementation objectives indicate what needs to occur to cause the program to begin producing outputs.</w:t>
+      </w:r>
+    </w:p>
+    <w:p>
+      <w:pPr>
+        <w:pStyle w:val="ListParagraph"/>
+        <w:numPr>
+          <w:ilvl w:val="1"/>
+          <w:numId w:val="14"/>
+        </w:numPr>
+        <w:spacing w:after="0"/>
+      </w:pPr>
+      <w:r>
+        <w:t>Not the same as program objectives.</w:t>
+      </w:r>
+    </w:p>
+    <w:p>
+      <w:pPr>
+        <w:pStyle w:val="ListParagraph"/>
+        <w:numPr>
+          <w:ilvl w:val="1"/>
+          <w:numId w:val="14"/>
+        </w:numPr>
+        <w:spacing w:after="0"/>
+      </w:pPr>
+      <w:r>
+        <w:t>Do NOT mix outcome-focused language with implementation objectives.</w:t>
+      </w:r>
+    </w:p>
+    <w:p>
+      <w:pPr>
+        <w:pStyle w:val="ListParagraph"/>
+        <w:numPr>
+          <w:ilvl w:val="0"/>
+          <w:numId w:val="14"/>
+        </w:numPr>
+        <w:spacing w:after="0"/>
+      </w:pPr>
+      <w:r>
+        <w:t>Sample program logic model with implementation objectives</w:t>
+      </w:r>
+      <w:r>
+        <w:t xml:space="preserve"> and linking constructs</w:t>
+      </w:r>
+      <w:r>
+        <w:t xml:space="preserve"> shown in Table 2.2 on p. 48.</w:t>
+      </w:r>
+    </w:p>
+    <w:p>
+      <w:pPr>
+        <w:pStyle w:val="ListParagraph"/>
+        <w:numPr>
+          <w:ilvl w:val="0"/>
+          <w:numId w:val="14"/>
+        </w:numPr>
+        <w:spacing w:after="0"/>
+      </w:pPr>
+      <w:r>
+        <w:t>Successful program implementation does not automatically lead to achievement of program outcomes.</w:t>
+      </w:r>
+    </w:p>
+    <w:p>
+      <w:pPr>
+        <w:pStyle w:val="ListParagraph"/>
+        <w:numPr>
+          <w:ilvl w:val="0"/>
+          <w:numId w:val="14"/>
+        </w:numPr>
+        <w:spacing w:after="0"/>
+      </w:pPr>
+      <w:r>
+        <w:t>No need to evaluate program efficiency or effectiveness if implementation objectives are not achieved.</w:t>
+      </w:r>
+    </w:p>
+    <w:p>
+      <w:pPr>
+        <w:pStyle w:val="ListParagraph"/>
+        <w:numPr>
+          <w:ilvl w:val="0"/>
+          <w:numId w:val="14"/>
+        </w:numPr>
+        <w:spacing w:after="0"/>
+      </w:pPr>
+      <w:r>
+        <w:t>Two kinds of negative evaluation results</w:t>
+      </w:r>
+    </w:p>
+    <w:p>
+      <w:pPr>
+        <w:pStyle w:val="ListParagraph"/>
+        <w:numPr>
+          <w:ilvl w:val="1"/>
+          <w:numId w:val="14"/>
+        </w:numPr>
+        <w:spacing w:after="0"/>
+      </w:pPr>
+      <w:r>
+        <w:t>Program failure is when program implementation is faulty or inadequate.</w:t>
+      </w:r>
+    </w:p>
+    <w:p>
+      <w:pPr>
+        <w:pStyle w:val="ListParagraph"/>
+        <w:numPr>
+          <w:ilvl w:val="1"/>
+          <w:numId w:val="14"/>
+        </w:numPr>
+        <w:spacing w:after="0"/>
+      </w:pPr>
+      <w:r>
+        <w:t>Theory failure is when the program outputs do not produce the intended outcomes.</w:t>
+      </w:r>
+    </w:p>
+    <w:p>
+      <w:pPr>
+        <w:pStyle w:val="ListParagraph"/>
+        <w:numPr>
+          <w:ilvl w:val="0"/>
+          <w:numId w:val="14"/>
+        </w:numPr>
+        <w:spacing w:after="0"/>
+      </w:pPr>
+      <w:r>
+        <w:t>Linking constructs are factors that connect program outputs to program outcomes.</w:t>
+      </w:r>
+    </w:p>
+    <w:p>
+      <w:pPr>
+        <w:pStyle w:val="ListParagraph"/>
+        <w:numPr>
+          <w:ilvl w:val="1"/>
+          <w:numId w:val="14"/>
+        </w:numPr>
+        <w:spacing w:after="0"/>
+      </w:pPr>
+      <w:r>
+        <w:t>Non-program activities that must occur after a program output is produced to result in the intended program outcomes.</w:t>
+      </w:r>
+    </w:p>
+    <w:p>
+      <w:pPr>
+        <w:pStyle w:val="ListParagraph"/>
+        <w:numPr>
+          <w:ilvl w:val="1"/>
+          <w:numId w:val="14"/>
+        </w:numPr>
+        <w:spacing w:after="0"/>
+      </w:pPr>
+      <w:r>
+        <w:t>Linking constructs are bridging variables.</w:t>
+      </w:r>
+    </w:p>
+    <w:p>
+      <w:pPr>
+        <w:pStyle w:val="ListParagraph"/>
+        <w:numPr>
+          <w:ilvl w:val="1"/>
+          <w:numId w:val="14"/>
+        </w:numPr>
+        <w:spacing w:after="0"/>
+      </w:pPr>
+      <w:r>
+        <w:t>Not all program logic models have linking constructs.</w:t>
+      </w:r>
+    </w:p>
+    <w:p>
+      <w:pPr>
+        <w:pStyle w:val="ListParagraph"/>
+        <w:numPr>
+          <w:ilvl w:val="0"/>
+          <w:numId w:val="14"/>
+        </w:numPr>
+        <w:spacing w:after="0"/>
+      </w:pPr>
+      <w:r>
+        <w:t>Environmental factors can influence the likelihood of success for a program.</w:t>
+      </w:r>
+    </w:p>
+    <w:p>
+      <w:pPr>
+        <w:pStyle w:val="ListParagraph"/>
+        <w:numPr>
+          <w:ilvl w:val="0"/>
+          <w:numId w:val="14"/>
+        </w:numPr>
+        <w:spacing w:after="0"/>
+      </w:pPr>
+      <w:r>
+        <w:t>Logic models generally have the following features:</w:t>
+      </w:r>
+    </w:p>
+    <w:p>
+      <w:pPr>
+        <w:pStyle w:val="ListParagraph"/>
+        <w:numPr>
+          <w:ilvl w:val="1"/>
+          <w:numId w:val="14"/>
+        </w:numPr>
+        <w:spacing w:after="0"/>
+      </w:pPr>
+      <w:r>
+        <w:t>One or more components</w:t>
+      </w:r>
+    </w:p>
+    <w:p>
+      <w:pPr>
+        <w:pStyle w:val="ListParagraph"/>
+        <w:numPr>
+          <w:ilvl w:val="1"/>
+          <w:numId w:val="14"/>
+        </w:numPr>
+        <w:spacing w:after="0"/>
+      </w:pPr>
+      <w:r>
+        <w:t>At least one implementation objective for each component</w:t>
+      </w:r>
+    </w:p>
+    <w:p>
+      <w:pPr>
+        <w:pStyle w:val="ListParagraph"/>
+        <w:numPr>
+          <w:ilvl w:val="1"/>
+          <w:numId w:val="14"/>
+        </w:numPr>
+        <w:spacing w:after="0"/>
+      </w:pPr>
+      <w:r>
+        <w:t>At least one output for each component</w:t>
+      </w:r>
+    </w:p>
+    <w:p>
+      <w:pPr>
+        <w:pStyle w:val="ListParagraph"/>
+        <w:numPr>
+          <w:ilvl w:val="1"/>
+          <w:numId w:val="14"/>
+        </w:numPr>
+        <w:spacing w:after="0"/>
+      </w:pPr>
+      <w:r>
+        <w:t>Outcomes may be categorized as short-term, medium-term, and long-term</w:t>
+      </w:r>
+    </w:p>
+    <w:p>
+      <w:pPr>
+        <w:pStyle w:val="ListParagraph"/>
+        <w:numPr>
+          <w:ilvl w:val="1"/>
+          <w:numId w:val="14"/>
+        </w:numPr>
+        <w:spacing w:after="0"/>
+      </w:pPr>
+      <w:r>
+        <w:t>Linking constructs depending on how the program operates</w:t>
+      </w:r>
+    </w:p>
+    <w:p>
+      <w:pPr>
+        <w:pStyle w:val="ListParagraph"/>
+        <w:numPr>
+          <w:ilvl w:val="1"/>
+          <w:numId w:val="14"/>
+        </w:numPr>
+        <w:spacing w:after="0"/>
+      </w:pPr>
+      <w:r>
+        <w:t>Each linking construct is connected to one or more outputs</w:t>
+      </w:r>
+    </w:p>
+    <w:p>
+      <w:pPr>
+        <w:pStyle w:val="ListParagraph"/>
+        <w:numPr>
+          <w:ilvl w:val="1"/>
+          <w:numId w:val="14"/>
+        </w:numPr>
+        <w:spacing w:after="0"/>
+      </w:pPr>
+      <w:r>
+        <w:t>Each output is connected to one or more short-term outcomes</w:t>
+      </w:r>
+    </w:p>
+    <w:p>
+      <w:pPr>
+        <w:pStyle w:val="ListParagraph"/>
+        <w:numPr>
+          <w:ilvl w:val="1"/>
+          <w:numId w:val="14"/>
+        </w:numPr>
+        <w:spacing w:after="0"/>
+      </w:pPr>
+      <w:r>
+        <w:lastRenderedPageBreak/>
+        <w:t>One-way causal arrows to avoid overcomplicating the model</w:t>
+      </w:r>
+    </w:p>
+    <w:p>
+      <w:pPr>
+        <w:pStyle w:val="ListParagraph"/>
+        <w:numPr>
+          <w:ilvl w:val="0"/>
+          <w:numId w:val="14"/>
+        </w:numPr>
+        <w:spacing w:after="0"/>
+      </w:pPr>
+      <w:r>
+        <w:t>Logic models are templates which may not fit all situations well.</w:t>
+      </w:r>
+    </w:p>
+    <w:p>
+      <w:pPr>
+        <w:pStyle w:val="ListParagraph"/>
+        <w:numPr>
+          <w:ilvl w:val="0"/>
+          <w:numId w:val="14"/>
+        </w:numPr>
+        <w:spacing w:after="0"/>
+      </w:pPr>
+      <w:r>
+        <w:t xml:space="preserve">Open-systems </w:t>
+      </w:r>
+      <w:r>
+        <w:t>logic models work</w:t>
+      </w:r>
+      <w:r>
+        <w:t xml:space="preserve"> best when:</w:t>
+      </w:r>
+    </w:p>
+    <w:p>
+      <w:pPr>
+        <w:pStyle w:val="ListParagraph"/>
+        <w:numPr>
+          <w:ilvl w:val="1"/>
+          <w:numId w:val="14"/>
+        </w:numPr>
+        <w:spacing w:after="0"/>
+      </w:pPr>
+      <w:r>
+        <w:t>Objectives are clearly stated</w:t>
+      </w:r>
+    </w:p>
+    <w:p>
+      <w:pPr>
+        <w:pStyle w:val="ListParagraph"/>
+        <w:numPr>
+          <w:ilvl w:val="1"/>
+          <w:numId w:val="14"/>
+        </w:numPr>
+        <w:spacing w:after="0"/>
+      </w:pPr>
+      <w:r>
+        <w:t>Program has been implemented</w:t>
+      </w:r>
+    </w:p>
+    <w:p>
+      <w:pPr>
+        <w:pStyle w:val="ListParagraph"/>
+        <w:numPr>
+          <w:ilvl w:val="1"/>
+          <w:numId w:val="14"/>
+        </w:numPr>
+        <w:spacing w:after="0"/>
+      </w:pPr>
+      <w:r>
+        <w:t>Program has a track record</w:t>
+      </w:r>
+    </w:p>
+    <w:p>
+      <w:pPr>
+        <w:pStyle w:val="ListParagraph"/>
+        <w:numPr>
+          <w:ilvl w:val="1"/>
+          <w:numId w:val="14"/>
+        </w:numPr>
+        <w:spacing w:after="0"/>
+      </w:pPr>
+      <w:r>
+        <w:t>Administrative responsibility for the program is within the organization in which the program is operated</w:t>
+      </w:r>
+    </w:p>
+    <w:p>
+      <w:pPr>
+        <w:pStyle w:val="ListParagraph"/>
+        <w:numPr>
+          <w:ilvl w:val="0"/>
+          <w:numId w:val="14"/>
+        </w:numPr>
+        <w:spacing w:after="0"/>
+      </w:pPr>
+      <w:r>
+        <w:t>Developing logic models is an iterative process</w:t>
+      </w:r>
+    </w:p>
+    <w:p>
+      <w:pPr>
+        <w:spacing w:after="0"/>
+      </w:pPr>
+    </w:p>
+    <w:p>
+      <w:pPr>
+        <w:spacing w:after="0"/>
+      </w:pPr>
+      <w:r>
+        <w:t>Flow Charts</w:t>
+      </w:r>
+    </w:p>
+    <w:p>
+      <w:pPr>
+        <w:pStyle w:val="ListParagraph"/>
+        <w:numPr>
+          <w:ilvl w:val="0"/>
+          <w:numId w:val="15"/>
+        </w:numPr>
+        <w:spacing w:after="0"/>
+      </w:pPr>
+      <w:r>
+        <w:t>Flow charts can be used to represent program activities</w:t>
+      </w:r>
+    </w:p>
+    <w:p>
+      <w:pPr>
+        <w:pStyle w:val="ListParagraph"/>
+        <w:numPr>
+          <w:ilvl w:val="0"/>
+          <w:numId w:val="15"/>
+        </w:numPr>
+        <w:spacing w:after="0"/>
+      </w:pPr>
+      <w:r>
+        <w:t>Flow charts depict how a program is intended to operate</w:t>
+      </w:r>
+    </w:p>
+    <w:p>
+      <w:pPr>
+        <w:pStyle w:val="ListParagraph"/>
+        <w:numPr>
+          <w:ilvl w:val="0"/>
+          <w:numId w:val="15"/>
+        </w:numPr>
+        <w:spacing w:after="0"/>
+      </w:pPr>
+      <w:r>
+        <w:t>Generally used as a complement to program logic models</w:t>
+      </w:r>
+    </w:p>
+    <w:p>
+      <w:pPr>
+        <w:spacing w:after="0"/>
+      </w:pPr>
+    </w:p>
+    <w:p>
+      <w:pPr>
+        <w:spacing w:after="0"/>
+      </w:pPr>
+      <w:r>
+        <w:t>Constructing Program Logics</w:t>
+      </w:r>
+    </w:p>
+    <w:p>
+      <w:pPr>
+        <w:pStyle w:val="ListParagraph"/>
+        <w:numPr>
+          <w:ilvl w:val="0"/>
+          <w:numId w:val="16"/>
+        </w:numPr>
+        <w:spacing w:after="0"/>
+      </w:pPr>
+      <w:r>
+        <w:t>Iterative</w:t>
+      </w:r>
+      <w:r>
+        <w:t>, qualitative</w:t>
+      </w:r>
+      <w:r>
+        <w:t xml:space="preserve"> process</w:t>
+      </w:r>
+    </w:p>
+    <w:p>
+      <w:pPr>
+        <w:pStyle w:val="ListParagraph"/>
+        <w:numPr>
+          <w:ilvl w:val="1"/>
+          <w:numId w:val="17"/>
+        </w:numPr>
+        <w:spacing w:after="0"/>
+      </w:pPr>
+      <w:r>
+        <w:t>Review documentation</w:t>
+      </w:r>
+    </w:p>
+    <w:p>
+      <w:pPr>
+        <w:pStyle w:val="ListParagraph"/>
+        <w:numPr>
+          <w:ilvl w:val="1"/>
+          <w:numId w:val="17"/>
+        </w:numPr>
+        <w:spacing w:after="0"/>
+      </w:pPr>
+      <w:r>
+        <w:t>Interview program managers</w:t>
+      </w:r>
+    </w:p>
+    <w:p>
+      <w:pPr>
+        <w:pStyle w:val="ListParagraph"/>
+        <w:numPr>
+          <w:ilvl w:val="1"/>
+          <w:numId w:val="17"/>
+        </w:numPr>
+        <w:spacing w:after="0"/>
+      </w:pPr>
+      <w:r>
+        <w:t>Interview stakeholders</w:t>
+      </w:r>
+    </w:p>
+    <w:p>
+      <w:pPr>
+        <w:pStyle w:val="ListParagraph"/>
+        <w:numPr>
+          <w:ilvl w:val="1"/>
+          <w:numId w:val="17"/>
+        </w:numPr>
+        <w:spacing w:after="0"/>
+      </w:pPr>
+      <w:r>
+        <w:t>Prepare a draft logic model</w:t>
+      </w:r>
+    </w:p>
+    <w:p>
+      <w:pPr>
+        <w:pStyle w:val="ListParagraph"/>
+        <w:numPr>
+          <w:ilvl w:val="1"/>
+          <w:numId w:val="17"/>
+        </w:numPr>
+        <w:spacing w:after="0"/>
+      </w:pPr>
+      <w:r>
+        <w:t>Obtain feedback on the draft logic model from program managers and stakeholders</w:t>
+      </w:r>
+    </w:p>
+    <w:p>
+      <w:pPr>
+        <w:pStyle w:val="ListParagraph"/>
+        <w:numPr>
+          <w:ilvl w:val="1"/>
+          <w:numId w:val="17"/>
+        </w:numPr>
+        <w:spacing w:after="0"/>
+      </w:pPr>
+      <w:r>
+        <w:t>Revise the draft logic model as appropriate based on the feedback</w:t>
+      </w:r>
+    </w:p>
+    <w:p>
+      <w:pPr>
+        <w:pStyle w:val="ListParagraph"/>
+        <w:numPr>
+          <w:ilvl w:val="1"/>
+          <w:numId w:val="17"/>
+        </w:numPr>
+        <w:spacing w:after="0"/>
+      </w:pPr>
+      <w:r>
+        <w:t>Repeat steps 5-6 as necessary</w:t>
+      </w:r>
+    </w:p>
+    <w:p>
+      <w:pPr>
+        <w:pStyle w:val="ListParagraph"/>
+        <w:numPr>
+          <w:ilvl w:val="0"/>
+          <w:numId w:val="17"/>
+        </w:numPr>
+        <w:spacing w:after="0"/>
+      </w:pPr>
+      <w:r>
+        <w:t>Characteristics of program objectives</w:t>
+      </w:r>
+    </w:p>
+    <w:p>
+      <w:pPr>
+        <w:pStyle w:val="ListParagraph"/>
+        <w:numPr>
+          <w:ilvl w:val="1"/>
+          <w:numId w:val="14"/>
+        </w:numPr>
+        <w:spacing w:after="0"/>
+      </w:pPr>
+      <w:r>
+        <w:t>Specify the target population and domain in which outcomes should occur</w:t>
+      </w:r>
+    </w:p>
+    <w:p>
+      <w:pPr>
+        <w:pStyle w:val="ListParagraph"/>
+        <w:numPr>
+          <w:ilvl w:val="1"/>
+          <w:numId w:val="14"/>
+        </w:numPr>
+        <w:spacing w:after="0"/>
+      </w:pPr>
+      <w:r>
+        <w:t>Specify the direction of intended change (i.e., increase or decrease)</w:t>
+      </w:r>
+    </w:p>
+    <w:p>
+      <w:pPr>
+        <w:pStyle w:val="ListParagraph"/>
+        <w:numPr>
+          <w:ilvl w:val="1"/>
+          <w:numId w:val="14"/>
+        </w:numPr>
+        <w:spacing w:after="0"/>
+      </w:pPr>
+      <w:r>
+        <w:t>Specify the magnitude of the expected change</w:t>
+      </w:r>
+    </w:p>
+    <w:p>
+      <w:pPr>
+        <w:pStyle w:val="ListParagraph"/>
+        <w:numPr>
+          <w:ilvl w:val="1"/>
+          <w:numId w:val="14"/>
+        </w:numPr>
+        <w:spacing w:after="0"/>
+      </w:pPr>
+      <w:r>
+        <w:t>Specify the time-frame over which the change will occur</w:t>
+      </w:r>
+    </w:p>
+    <w:p>
+      <w:pPr>
+        <w:pStyle w:val="ListParagraph"/>
+        <w:numPr>
+          <w:ilvl w:val="1"/>
+          <w:numId w:val="14"/>
+        </w:numPr>
+        <w:spacing w:after="0"/>
+      </w:pPr>
+      <w:r>
+        <w:t>Specify measureable outcomes</w:t>
+      </w:r>
+    </w:p>
+    <w:p>
+      <w:pPr>
+        <w:pStyle w:val="ListParagraph"/>
+        <w:numPr>
+          <w:ilvl w:val="0"/>
+          <w:numId w:val="14"/>
+        </w:numPr>
+        <w:spacing w:after="0"/>
+      </w:pPr>
+      <w:r>
+        <w:t>Politics is the allocation of values within an organization</w:t>
+      </w:r>
+    </w:p>
+    <w:p>
+      <w:pPr>
+        <w:pStyle w:val="ListParagraph"/>
+        <w:numPr>
+          <w:ilvl w:val="0"/>
+          <w:numId w:val="14"/>
+        </w:numPr>
+        <w:spacing w:after="0"/>
+      </w:pPr>
+      <w:r>
+        <w:t>Politics is intrinsic to the environments in which programs operate</w:t>
+      </w:r>
+    </w:p>
+    <w:p>
+      <w:pPr>
+        <w:pStyle w:val="ListParagraph"/>
+        <w:numPr>
+          <w:ilvl w:val="0"/>
+          <w:numId w:val="14"/>
+        </w:numPr>
+        <w:spacing w:after="0"/>
+      </w:pPr>
+      <w:r>
+        <w:t>Objectives are political statements by nature.</w:t>
+      </w:r>
+    </w:p>
+    <w:p>
+      <w:pPr>
+        <w:pStyle w:val="ListParagraph"/>
+        <w:numPr>
+          <w:ilvl w:val="0"/>
+          <w:numId w:val="14"/>
+        </w:numPr>
+        <w:spacing w:after="0"/>
+      </w:pPr>
+      <w:r>
+        <w:t>It’s important to secure agreement on what a program is actually intended to accomplish before the evaluation begins.</w:t>
+      </w:r>
+    </w:p>
+    <w:p>
+      <w:pPr>
+        <w:spacing w:after="0"/>
+      </w:pPr>
+    </w:p>
+    <w:p>
+      <w:pPr>
+        <w:spacing w:after="0"/>
+      </w:pPr>
+      <w:r>
+        <w:t>Program Technologies</w:t>
+      </w:r>
+    </w:p>
+    <w:p>
+      <w:pPr>
+        <w:pStyle w:val="ListParagraph"/>
+        <w:numPr>
+          <w:ilvl w:val="0"/>
+          <w:numId w:val="19"/>
+        </w:numPr>
+        <w:spacing w:after="0"/>
+      </w:pPr>
+      <w:r>
+        <w:t>Core technologies are causal relationships that define the competencies of an organization that are useful in accomplishing program and organizational objectives.</w:t>
+      </w:r>
+    </w:p>
+    <w:p>
+      <w:pPr>
+        <w:pStyle w:val="ListParagraph"/>
+        <w:numPr>
+          <w:ilvl w:val="0"/>
+          <w:numId w:val="19"/>
+        </w:numPr>
+        <w:spacing w:after="0"/>
+      </w:pPr>
+      <w:r>
+        <w:lastRenderedPageBreak/>
+        <w:t>Core technologies are combinations of knowledge, technique, and experience</w:t>
+      </w:r>
+    </w:p>
+    <w:p>
+      <w:pPr>
+        <w:pStyle w:val="ListParagraph"/>
+        <w:numPr>
+          <w:ilvl w:val="0"/>
+          <w:numId w:val="19"/>
+        </w:numPr>
+        <w:spacing w:after="0"/>
+      </w:pPr>
+      <w:r>
+        <w:t>Instrumentally perfect technologies work every time</w:t>
+      </w:r>
+    </w:p>
+    <w:p>
+      <w:pPr>
+        <w:pStyle w:val="ListParagraph"/>
+        <w:numPr>
+          <w:ilvl w:val="0"/>
+          <w:numId w:val="19"/>
+        </w:numPr>
+        <w:spacing w:after="0"/>
+      </w:pPr>
+      <w:r>
+        <w:t>Social programs often really on imperfect core technologies</w:t>
+      </w:r>
+    </w:p>
+    <w:p>
+      <w:pPr>
+        <w:pStyle w:val="ListParagraph"/>
+        <w:numPr>
+          <w:ilvl w:val="0"/>
+          <w:numId w:val="19"/>
+        </w:numPr>
+        <w:spacing w:after="0"/>
+      </w:pPr>
+      <w:r>
+        <w:t>Program evaluators and managers should consider who should be held accountable if the program does not achieve its objectives.</w:t>
+      </w:r>
+    </w:p>
+    <w:p>
+      <w:pPr>
+        <w:pStyle w:val="ListParagraph"/>
+        <w:numPr>
+          <w:ilvl w:val="1"/>
+          <w:numId w:val="19"/>
+        </w:numPr>
+        <w:spacing w:after="0"/>
+        <w:rPr>
+          <w:b/>
+          <w:i/>
+        </w:rPr>
+      </w:pPr>
+      <w:r>
+        <w:rPr>
+          <w:b/>
+          <w:i/>
+        </w:rPr>
+        <w:t>Is this a productive approach?</w:t>
+      </w:r>
+    </w:p>
+    <w:p>
+      <w:pPr>
+        <w:pStyle w:val="ListParagraph"/>
+        <w:numPr>
+          <w:ilvl w:val="1"/>
+          <w:numId w:val="19"/>
+        </w:numPr>
+        <w:spacing w:after="0"/>
+        <w:rPr>
+          <w:b/>
+          <w:i/>
+        </w:rPr>
+      </w:pPr>
+      <w:r>
+        <w:rPr>
+          <w:b/>
+          <w:i/>
+        </w:rPr>
+        <w:t>Does it negatively impact innovation and risk taking in program design?</w:t>
+      </w:r>
+    </w:p>
+    <w:p>
+      <w:pPr>
+        <w:pStyle w:val="ListParagraph"/>
+        <w:numPr>
+          <w:ilvl w:val="0"/>
+          <w:numId w:val="19"/>
+        </w:numPr>
+        <w:spacing w:after="0"/>
+      </w:pPr>
+      <w:r>
+        <w:t>Being held accountable for outcomes is problematic because causality is often unclear and the potential effects of environment.</w:t>
+      </w:r>
+    </w:p>
+    <w:p>
+      <w:pPr>
+        <w:spacing w:after="0"/>
+      </w:pPr>
+    </w:p>
+    <w:p>
+      <w:pPr>
+        <w:spacing w:after="0"/>
+      </w:pPr>
+      <w:r>
+        <w:t>Program Objectives, Program Environments, and Organizational Objectives</w:t>
+      </w:r>
+    </w:p>
+    <w:p>
+      <w:pPr>
+        <w:pStyle w:val="ListParagraph"/>
+        <w:numPr>
+          <w:ilvl w:val="0"/>
+          <w:numId w:val="20"/>
+        </w:numPr>
+        <w:spacing w:after="0"/>
+      </w:pPr>
+      <w:r>
+        <w:t>See Table 2.4 on p. 66.</w:t>
+      </w:r>
+    </w:p>
+    <w:p>
+      <w:pPr>
+        <w:pStyle w:val="ListParagraph"/>
+        <w:numPr>
+          <w:ilvl w:val="0"/>
+          <w:numId w:val="20"/>
+        </w:numPr>
+        <w:spacing w:after="0"/>
+      </w:pPr>
+      <w:r>
+        <w:t>Programs are open-systems embedded with organizations which are themselves open-systems.</w:t>
+      </w:r>
+    </w:p>
+    <w:p>
+      <w:pPr>
+        <w:pStyle w:val="ListParagraph"/>
+        <w:numPr>
+          <w:ilvl w:val="0"/>
+          <w:numId w:val="20"/>
+        </w:numPr>
+        <w:spacing w:after="0"/>
+      </w:pPr>
+      <w:r>
+        <w:t>Behavioral goals are goals that reflect the self-interest of the individuals and the organization.</w:t>
+      </w:r>
+    </w:p>
+    <w:p>
+      <w:pPr>
+        <w:pStyle w:val="ListParagraph"/>
+        <w:numPr>
+          <w:ilvl w:val="0"/>
+          <w:numId w:val="20"/>
+        </w:numPr>
+        <w:spacing w:after="0"/>
+      </w:pPr>
+      <w:r>
+        <w:t>Program objectives can conflict with behavioral goals (e.g., organizational objectives).</w:t>
+      </w:r>
+    </w:p>
+    <w:p>
+      <w:pPr>
+        <w:spacing w:after="0"/>
+      </w:pPr>
+    </w:p>
+    <w:p>
+      <w:pPr>
+        <w:spacing w:after="0"/>
+      </w:pPr>
+      <w:r>
+        <w:t>Strengths and Limitations of Program Logics</w:t>
+      </w:r>
+    </w:p>
+    <w:p>
+      <w:pPr>
+        <w:pStyle w:val="ListParagraph"/>
+        <w:numPr>
+          <w:ilvl w:val="0"/>
+          <w:numId w:val="21"/>
+        </w:numPr>
+        <w:spacing w:after="0"/>
+      </w:pPr>
+      <w:r>
+        <w:t>Program logics do the following:</w:t>
+      </w:r>
+    </w:p>
+    <w:p>
+      <w:pPr>
+        <w:pStyle w:val="ListParagraph"/>
+        <w:numPr>
+          <w:ilvl w:val="1"/>
+          <w:numId w:val="21"/>
+        </w:numPr>
+        <w:spacing w:after="0"/>
+      </w:pPr>
+      <w:r>
+        <w:t>Categorize work</w:t>
+      </w:r>
+    </w:p>
+    <w:p>
+      <w:pPr>
+        <w:pStyle w:val="ListParagraph"/>
+        <w:numPr>
+          <w:ilvl w:val="1"/>
+          <w:numId w:val="21"/>
+        </w:numPr>
+        <w:spacing w:after="0"/>
+      </w:pPr>
+      <w:r>
+        <w:t>Depict causal relationships</w:t>
+      </w:r>
+    </w:p>
+    <w:p>
+      <w:pPr>
+        <w:pStyle w:val="ListParagraph"/>
+        <w:numPr>
+          <w:ilvl w:val="1"/>
+          <w:numId w:val="21"/>
+        </w:numPr>
+        <w:spacing w:after="0"/>
+      </w:pPr>
+      <w:r>
+        <w:t>Distinguish what is in the program from what is in the environment</w:t>
+      </w:r>
+    </w:p>
+    <w:p>
+      <w:pPr>
+        <w:pStyle w:val="ListParagraph"/>
+        <w:numPr>
+          <w:ilvl w:val="0"/>
+          <w:numId w:val="21"/>
+        </w:numPr>
+        <w:spacing w:after="0"/>
+      </w:pPr>
+      <w:r>
+        <w:t>Organizational logic models are logic models for whole organizations that link organizational goals to objectives to strategies to performance measures.</w:t>
+      </w:r>
+    </w:p>
+    <w:p>
+      <w:pPr>
+        <w:pStyle w:val="ListParagraph"/>
+        <w:numPr>
+          <w:ilvl w:val="1"/>
+          <w:numId w:val="21"/>
+        </w:numPr>
+        <w:spacing w:after="0"/>
+      </w:pPr>
+      <w:r>
+        <w:t>Useful when trying to understand authority and responsibility</w:t>
+      </w:r>
+    </w:p>
+    <w:p>
+      <w:pPr>
+        <w:pStyle w:val="ListParagraph"/>
+        <w:numPr>
+          <w:ilvl w:val="0"/>
+          <w:numId w:val="21"/>
+        </w:numPr>
+        <w:spacing w:after="0"/>
+      </w:pPr>
+      <w:r>
+        <w:t>Logic models can become an impediment to change if we don’t remember that they are imperfect representations of reality.</w:t>
+      </w:r>
+    </w:p>
+    <w:p>
+      <w:pPr>
+        <w:pStyle w:val="ListParagraph"/>
+        <w:numPr>
+          <w:ilvl w:val="0"/>
+          <w:numId w:val="21"/>
+        </w:numPr>
+        <w:spacing w:after="0"/>
+      </w:pPr>
+      <w:r>
+        <w:t>General limitations of logic models</w:t>
+      </w:r>
+    </w:p>
+    <w:p>
+      <w:pPr>
+        <w:pStyle w:val="ListParagraph"/>
+        <w:numPr>
+          <w:ilvl w:val="1"/>
+          <w:numId w:val="21"/>
+        </w:numPr>
+        <w:spacing w:after="0"/>
+      </w:pPr>
+      <w:r>
+        <w:t>Some programs don’t lend themselves to logic models</w:t>
+      </w:r>
+    </w:p>
+    <w:p>
+      <w:pPr>
+        <w:pStyle w:val="ListParagraph"/>
+        <w:numPr>
+          <w:ilvl w:val="2"/>
+          <w:numId w:val="21"/>
+        </w:numPr>
+        <w:spacing w:after="0"/>
+      </w:pPr>
+      <w:r>
+        <w:t>e.g., lots of change in the environment</w:t>
+      </w:r>
+    </w:p>
+    <w:p>
+      <w:pPr>
+        <w:pStyle w:val="ListParagraph"/>
+        <w:numPr>
+          <w:ilvl w:val="1"/>
+          <w:numId w:val="21"/>
+        </w:numPr>
+        <w:spacing w:after="0"/>
+      </w:pPr>
+      <w:r>
+        <w:t>They are time-limited</w:t>
+      </w:r>
+    </w:p>
+    <w:p>
+      <w:pPr>
+        <w:spacing w:after="0"/>
       </w:pPr>
       <w:bookmarkStart w:id="0" w:name="_GoBack"/>
       <w:bookmarkEnd w:id="0"/>
     </w:p>
     <w:sectPr>
-      <w:headerReference w:type="default" r:id="rId8"/>
+      <w:headerReference w:type="default" r:id="rId9"/>
       <w:pgSz w:w="12240" w:h="15840"/>
       <w:pgMar w:top="1440" w:right="1440" w:bottom="1440" w:left="1440" w:header="720" w:footer="720" w:gutter="0"/>
+      <w:pgNumType w:start="1"/>
       <w:cols w:space="720"/>
       <w:docGrid w:linePitch="360"/>
     </w:sectPr>
@@ -1710,7 +3330,124 @@
         <w:b/>
         <w:noProof/>
       </w:rPr>
-      <w:t>1</w:t>
+      <w:t>4</w:t>
+    </w:r>
+    <w:r>
+      <w:rPr>
+        <w:b/>
+      </w:rPr>
+      <w:fldChar w:fldCharType="end"/>
+    </w:r>
+    <w:r>
+      <w:t xml:space="preserve"> of </w:t>
+    </w:r>
+    <w:r>
+      <w:rPr>
+        <w:b/>
+      </w:rPr>
+      <w:fldChar w:fldCharType="begin"/>
+    </w:r>
+    <w:r>
+      <w:rPr>
+        <w:b/>
+      </w:rPr>
+      <w:instrText xml:space="preserve"> SECTIONPAGES   \* MERGEFORMAT </w:instrText>
+    </w:r>
+    <w:r>
+      <w:rPr>
+        <w:b/>
+      </w:rPr>
+      <w:fldChar w:fldCharType="separate"/>
+    </w:r>
+    <w:r>
+      <w:rPr>
+        <w:b/>
+        <w:noProof/>
+      </w:rPr>
+      <w:t>4</w:t>
+    </w:r>
+    <w:r>
+      <w:rPr>
+        <w:b/>
+      </w:rPr>
+      <w:fldChar w:fldCharType="end"/>
+    </w:r>
+  </w:p>
+  <w:p>
+    <w:pPr>
+      <w:pStyle w:val="Header"/>
+    </w:pPr>
+  </w:p>
+</w:hdr>
+</file>
+
+<file path=word/header2.xml><?xml version="1.0" encoding="utf-8"?>
+<w:hdr xmlns:wpc="http://schemas.microsoft.com/office/word/2010/wordprocessingCanvas" xmlns:mc="http://schemas.openxmlformats.org/markup-compatibility/2006" xmlns:o="urn:schemas-microsoft-com:office:office" xmlns:r="http://schemas.openxmlformats.org/officeDocument/2006/relationships" xmlns:m="http://schemas.openxmlformats.org/officeDocument/2006/math" xmlns:v="urn:schemas-microsoft-com:vml" xmlns:wp14="http://schemas.microsoft.com/office/word/2010/wordprocessingDrawing" xmlns:wp="http://schemas.openxmlformats.org/drawingml/2006/wordprocessingDrawing" xmlns:w10="urn:schemas-microsoft-com:office:word" xmlns:w="http://schemas.openxmlformats.org/wordprocessingml/2006/main" xmlns:w14="http://schemas.microsoft.com/office/word/2010/wordml" xmlns:wpg="http://schemas.microsoft.com/office/word/2010/wordprocessingGroup" xmlns:wpi="http://schemas.microsoft.com/office/word/2010/wordprocessingInk" xmlns:wne="http://schemas.microsoft.com/office/word/2006/wordml" xmlns:wps="http://schemas.microsoft.com/office/word/2010/wordprocessingShape" mc:Ignorable="w14 wp14">
+  <w:p>
+    <w:pPr>
+      <w:pStyle w:val="Header"/>
+    </w:pPr>
+    <w:r>
+      <w:t xml:space="preserve">McDavid, J. C. and Hawthorn, L. R. L. (2006). </w:t>
+    </w:r>
+    <w:r>
+      <w:rPr>
+        <w:i/>
+      </w:rPr>
+      <w:t>Program Evaluation &amp; Performance Measurement: An Introduction to Practice</w:t>
+    </w:r>
+    <w:r>
+      <w:t xml:space="preserve"> (6</w:t>
+    </w:r>
+    <w:r>
+      <w:rPr>
+        <w:vertAlign w:val="superscript"/>
+      </w:rPr>
+      <w:t>th</w:t>
+    </w:r>
+    <w:r>
+      <w:t xml:space="preserve"> Edition). Thousand Oaks, California: Sage Publications.</w:t>
+    </w:r>
+  </w:p>
+  <w:p>
+    <w:pPr>
+      <w:pStyle w:val="Header"/>
+    </w:pPr>
+  </w:p>
+  <w:p>
+    <w:pPr>
+      <w:pStyle w:val="Header"/>
+      <w:rPr>
+        <w:b/>
+      </w:rPr>
+    </w:pPr>
+    <w:r>
+      <w:t xml:space="preserve">Lecture 2: Chapter 2 | Page </w:t>
+    </w:r>
+    <w:r>
+      <w:rPr>
+        <w:b/>
+      </w:rPr>
+      <w:fldChar w:fldCharType="begin"/>
+    </w:r>
+    <w:r>
+      <w:rPr>
+        <w:b/>
+      </w:rPr>
+      <w:instrText xml:space="preserve"> PAGE  \* Arabic  \* MERGEFORMAT </w:instrText>
+    </w:r>
+    <w:r>
+      <w:rPr>
+        <w:b/>
+      </w:rPr>
+      <w:fldChar w:fldCharType="separate"/>
+    </w:r>
+    <w:r>
+      <w:rPr>
+        <w:b/>
+        <w:noProof/>
+      </w:rPr>
+      <w:t>4</w:t>
     </w:r>
     <w:r>
       <w:rPr>
@@ -1877,6 +3614,205 @@
     </w:lvl>
   </w:abstractNum>
   <w:abstractNum w:abstractNumId="1">
+    <w:nsid w:val="04F54ECC"/>
+    <w:multiLevelType w:val="hybridMultilevel"/>
+    <w:tmpl w:val="7ACC776C"/>
+    <w:lvl w:ilvl="0" w:tplc="04090001">
+      <w:start w:val="1"/>
+      <w:numFmt w:val="bullet"/>
+      <w:lvlText w:val=""/>
+      <w:lvlJc w:val="left"/>
+      <w:pPr>
+        <w:ind w:left="720" w:hanging="360"/>
+      </w:pPr>
+      <w:rPr>
+        <w:rFonts w:ascii="Symbol" w:hAnsi="Symbol" w:hint="default"/>
+      </w:rPr>
+    </w:lvl>
+    <w:lvl w:ilvl="1" w:tplc="04090003" w:tentative="1">
+      <w:start w:val="1"/>
+      <w:numFmt w:val="bullet"/>
+      <w:lvlText w:val="o"/>
+      <w:lvlJc w:val="left"/>
+      <w:pPr>
+        <w:ind w:left="1440" w:hanging="360"/>
+      </w:pPr>
+      <w:rPr>
+        <w:rFonts w:ascii="Courier New" w:hAnsi="Courier New" w:cs="Courier New" w:hint="default"/>
+      </w:rPr>
+    </w:lvl>
+    <w:lvl w:ilvl="2" w:tplc="04090005" w:tentative="1">
+      <w:start w:val="1"/>
+      <w:numFmt w:val="bullet"/>
+      <w:lvlText w:val=""/>
+      <w:lvlJc w:val="left"/>
+      <w:pPr>
+        <w:ind w:left="2160" w:hanging="360"/>
+      </w:pPr>
+      <w:rPr>
+        <w:rFonts w:ascii="Wingdings" w:hAnsi="Wingdings" w:hint="default"/>
+      </w:rPr>
+    </w:lvl>
+    <w:lvl w:ilvl="3" w:tplc="04090001" w:tentative="1">
+      <w:start w:val="1"/>
+      <w:numFmt w:val="bullet"/>
+      <w:lvlText w:val=""/>
+      <w:lvlJc w:val="left"/>
+      <w:pPr>
+        <w:ind w:left="2880" w:hanging="360"/>
+      </w:pPr>
+      <w:rPr>
+        <w:rFonts w:ascii="Symbol" w:hAnsi="Symbol" w:hint="default"/>
+      </w:rPr>
+    </w:lvl>
+    <w:lvl w:ilvl="4" w:tplc="04090003" w:tentative="1">
+      <w:start w:val="1"/>
+      <w:numFmt w:val="bullet"/>
+      <w:lvlText w:val="o"/>
+      <w:lvlJc w:val="left"/>
+      <w:pPr>
+        <w:ind w:left="3600" w:hanging="360"/>
+      </w:pPr>
+      <w:rPr>
+        <w:rFonts w:ascii="Courier New" w:hAnsi="Courier New" w:cs="Courier New" w:hint="default"/>
+      </w:rPr>
+    </w:lvl>
+    <w:lvl w:ilvl="5" w:tplc="04090005" w:tentative="1">
+      <w:start w:val="1"/>
+      <w:numFmt w:val="bullet"/>
+      <w:lvlText w:val=""/>
+      <w:lvlJc w:val="left"/>
+      <w:pPr>
+        <w:ind w:left="4320" w:hanging="360"/>
+      </w:pPr>
+      <w:rPr>
+        <w:rFonts w:ascii="Wingdings" w:hAnsi="Wingdings" w:hint="default"/>
+      </w:rPr>
+    </w:lvl>
+    <w:lvl w:ilvl="6" w:tplc="04090001" w:tentative="1">
+      <w:start w:val="1"/>
+      <w:numFmt w:val="bullet"/>
+      <w:lvlText w:val=""/>
+      <w:lvlJc w:val="left"/>
+      <w:pPr>
+        <w:ind w:left="5040" w:hanging="360"/>
+      </w:pPr>
+      <w:rPr>
+        <w:rFonts w:ascii="Symbol" w:hAnsi="Symbol" w:hint="default"/>
+      </w:rPr>
+    </w:lvl>
+    <w:lvl w:ilvl="7" w:tplc="04090003" w:tentative="1">
+      <w:start w:val="1"/>
+      <w:numFmt w:val="bullet"/>
+      <w:lvlText w:val="o"/>
+      <w:lvlJc w:val="left"/>
+      <w:pPr>
+        <w:ind w:left="5760" w:hanging="360"/>
+      </w:pPr>
+      <w:rPr>
+        <w:rFonts w:ascii="Courier New" w:hAnsi="Courier New" w:cs="Courier New" w:hint="default"/>
+      </w:rPr>
+    </w:lvl>
+    <w:lvl w:ilvl="8" w:tplc="04090005" w:tentative="1">
+      <w:start w:val="1"/>
+      <w:numFmt w:val="bullet"/>
+      <w:lvlText w:val=""/>
+      <w:lvlJc w:val="left"/>
+      <w:pPr>
+        <w:ind w:left="6480" w:hanging="360"/>
+      </w:pPr>
+      <w:rPr>
+        <w:rFonts w:ascii="Wingdings" w:hAnsi="Wingdings" w:hint="default"/>
+      </w:rPr>
+    </w:lvl>
+  </w:abstractNum>
+  <w:abstractNum w:abstractNumId="2">
+    <w:nsid w:val="10F00A62"/>
+    <w:multiLevelType w:val="hybridMultilevel"/>
+    <w:tmpl w:val="0E6E00C0"/>
+    <w:lvl w:ilvl="0" w:tplc="0409000F">
+      <w:start w:val="1"/>
+      <w:numFmt w:val="decimal"/>
+      <w:lvlText w:val="%1."/>
+      <w:lvlJc w:val="left"/>
+      <w:pPr>
+        <w:ind w:left="720" w:hanging="360"/>
+      </w:pPr>
+    </w:lvl>
+    <w:lvl w:ilvl="1" w:tplc="04090019" w:tentative="1">
+      <w:start w:val="1"/>
+      <w:numFmt w:val="lowerLetter"/>
+      <w:lvlText w:val="%2."/>
+      <w:lvlJc w:val="left"/>
+      <w:pPr>
+        <w:ind w:left="1440" w:hanging="360"/>
+      </w:pPr>
+    </w:lvl>
+    <w:lvl w:ilvl="2" w:tplc="0409001B" w:tentative="1">
+      <w:start w:val="1"/>
+      <w:numFmt w:val="lowerRoman"/>
+      <w:lvlText w:val="%3."/>
+      <w:lvlJc w:val="right"/>
+      <w:pPr>
+        <w:ind w:left="2160" w:hanging="180"/>
+      </w:pPr>
+    </w:lvl>
+    <w:lvl w:ilvl="3" w:tplc="0409000F" w:tentative="1">
+      <w:start w:val="1"/>
+      <w:numFmt w:val="decimal"/>
+      <w:lvlText w:val="%4."/>
+      <w:lvlJc w:val="left"/>
+      <w:pPr>
+        <w:ind w:left="2880" w:hanging="360"/>
+      </w:pPr>
+    </w:lvl>
+    <w:lvl w:ilvl="4" w:tplc="04090019" w:tentative="1">
+      <w:start w:val="1"/>
+      <w:numFmt w:val="lowerLetter"/>
+      <w:lvlText w:val="%5."/>
+      <w:lvlJc w:val="left"/>
+      <w:pPr>
+        <w:ind w:left="3600" w:hanging="360"/>
+      </w:pPr>
+    </w:lvl>
+    <w:lvl w:ilvl="5" w:tplc="0409001B" w:tentative="1">
+      <w:start w:val="1"/>
+      <w:numFmt w:val="lowerRoman"/>
+      <w:lvlText w:val="%6."/>
+      <w:lvlJc w:val="right"/>
+      <w:pPr>
+        <w:ind w:left="4320" w:hanging="180"/>
+      </w:pPr>
+    </w:lvl>
+    <w:lvl w:ilvl="6" w:tplc="0409000F" w:tentative="1">
+      <w:start w:val="1"/>
+      <w:numFmt w:val="decimal"/>
+      <w:lvlText w:val="%7."/>
+      <w:lvlJc w:val="left"/>
+      <w:pPr>
+        <w:ind w:left="5040" w:hanging="360"/>
+      </w:pPr>
+    </w:lvl>
+    <w:lvl w:ilvl="7" w:tplc="04090019" w:tentative="1">
+      <w:start w:val="1"/>
+      <w:numFmt w:val="lowerLetter"/>
+      <w:lvlText w:val="%8."/>
+      <w:lvlJc w:val="left"/>
+      <w:pPr>
+        <w:ind w:left="5760" w:hanging="360"/>
+      </w:pPr>
+    </w:lvl>
+    <w:lvl w:ilvl="8" w:tplc="0409001B" w:tentative="1">
+      <w:start w:val="1"/>
+      <w:numFmt w:val="lowerRoman"/>
+      <w:lvlText w:val="%9."/>
+      <w:lvlJc w:val="right"/>
+      <w:pPr>
+        <w:ind w:left="6480" w:hanging="180"/>
+      </w:pPr>
+    </w:lvl>
+  </w:abstractNum>
+  <w:abstractNum w:abstractNumId="3">
     <w:nsid w:val="14374661"/>
     <w:multiLevelType w:val="hybridMultilevel"/>
     <w:tmpl w:val="E08CE1BA"/>
@@ -1989,7 +3925,7 @@
       </w:rPr>
     </w:lvl>
   </w:abstractNum>
-  <w:abstractNum w:abstractNumId="2">
+  <w:abstractNum w:abstractNumId="4">
     <w:nsid w:val="1A8A5E7A"/>
     <w:multiLevelType w:val="hybridMultilevel"/>
     <w:tmpl w:val="4EC68642"/>
@@ -2102,7 +4038,7 @@
       </w:rPr>
     </w:lvl>
   </w:abstractNum>
-  <w:abstractNum w:abstractNumId="3">
+  <w:abstractNum w:abstractNumId="5">
     <w:nsid w:val="2255588C"/>
     <w:multiLevelType w:val="hybridMultilevel"/>
     <w:tmpl w:val="8C68D902"/>
@@ -2215,7 +4151,233 @@
       </w:rPr>
     </w:lvl>
   </w:abstractNum>
-  <w:abstractNum w:abstractNumId="4">
+  <w:abstractNum w:abstractNumId="6">
+    <w:nsid w:val="23AD6A82"/>
+    <w:multiLevelType w:val="hybridMultilevel"/>
+    <w:tmpl w:val="F4863B56"/>
+    <w:lvl w:ilvl="0" w:tplc="04090001">
+      <w:start w:val="1"/>
+      <w:numFmt w:val="bullet"/>
+      <w:lvlText w:val=""/>
+      <w:lvlJc w:val="left"/>
+      <w:pPr>
+        <w:ind w:left="720" w:hanging="360"/>
+      </w:pPr>
+      <w:rPr>
+        <w:rFonts w:ascii="Symbol" w:hAnsi="Symbol" w:hint="default"/>
+      </w:rPr>
+    </w:lvl>
+    <w:lvl w:ilvl="1" w:tplc="04090003">
+      <w:start w:val="1"/>
+      <w:numFmt w:val="bullet"/>
+      <w:lvlText w:val="o"/>
+      <w:lvlJc w:val="left"/>
+      <w:pPr>
+        <w:ind w:left="1440" w:hanging="360"/>
+      </w:pPr>
+      <w:rPr>
+        <w:rFonts w:ascii="Courier New" w:hAnsi="Courier New" w:cs="Courier New" w:hint="default"/>
+      </w:rPr>
+    </w:lvl>
+    <w:lvl w:ilvl="2" w:tplc="04090005" w:tentative="1">
+      <w:start w:val="1"/>
+      <w:numFmt w:val="bullet"/>
+      <w:lvlText w:val=""/>
+      <w:lvlJc w:val="left"/>
+      <w:pPr>
+        <w:ind w:left="2160" w:hanging="360"/>
+      </w:pPr>
+      <w:rPr>
+        <w:rFonts w:ascii="Wingdings" w:hAnsi="Wingdings" w:hint="default"/>
+      </w:rPr>
+    </w:lvl>
+    <w:lvl w:ilvl="3" w:tplc="04090001" w:tentative="1">
+      <w:start w:val="1"/>
+      <w:numFmt w:val="bullet"/>
+      <w:lvlText w:val=""/>
+      <w:lvlJc w:val="left"/>
+      <w:pPr>
+        <w:ind w:left="2880" w:hanging="360"/>
+      </w:pPr>
+      <w:rPr>
+        <w:rFonts w:ascii="Symbol" w:hAnsi="Symbol" w:hint="default"/>
+      </w:rPr>
+    </w:lvl>
+    <w:lvl w:ilvl="4" w:tplc="04090003" w:tentative="1">
+      <w:start w:val="1"/>
+      <w:numFmt w:val="bullet"/>
+      <w:lvlText w:val="o"/>
+      <w:lvlJc w:val="left"/>
+      <w:pPr>
+        <w:ind w:left="3600" w:hanging="360"/>
+      </w:pPr>
+      <w:rPr>
+        <w:rFonts w:ascii="Courier New" w:hAnsi="Courier New" w:cs="Courier New" w:hint="default"/>
+      </w:rPr>
+    </w:lvl>
+    <w:lvl w:ilvl="5" w:tplc="04090005" w:tentative="1">
+      <w:start w:val="1"/>
+      <w:numFmt w:val="bullet"/>
+      <w:lvlText w:val=""/>
+      <w:lvlJc w:val="left"/>
+      <w:pPr>
+        <w:ind w:left="4320" w:hanging="360"/>
+      </w:pPr>
+      <w:rPr>
+        <w:rFonts w:ascii="Wingdings" w:hAnsi="Wingdings" w:hint="default"/>
+      </w:rPr>
+    </w:lvl>
+    <w:lvl w:ilvl="6" w:tplc="04090001" w:tentative="1">
+      <w:start w:val="1"/>
+      <w:numFmt w:val="bullet"/>
+      <w:lvlText w:val=""/>
+      <w:lvlJc w:val="left"/>
+      <w:pPr>
+        <w:ind w:left="5040" w:hanging="360"/>
+      </w:pPr>
+      <w:rPr>
+        <w:rFonts w:ascii="Symbol" w:hAnsi="Symbol" w:hint="default"/>
+      </w:rPr>
+    </w:lvl>
+    <w:lvl w:ilvl="7" w:tplc="04090003" w:tentative="1">
+      <w:start w:val="1"/>
+      <w:numFmt w:val="bullet"/>
+      <w:lvlText w:val="o"/>
+      <w:lvlJc w:val="left"/>
+      <w:pPr>
+        <w:ind w:left="5760" w:hanging="360"/>
+      </w:pPr>
+      <w:rPr>
+        <w:rFonts w:ascii="Courier New" w:hAnsi="Courier New" w:cs="Courier New" w:hint="default"/>
+      </w:rPr>
+    </w:lvl>
+    <w:lvl w:ilvl="8" w:tplc="04090005" w:tentative="1">
+      <w:start w:val="1"/>
+      <w:numFmt w:val="bullet"/>
+      <w:lvlText w:val=""/>
+      <w:lvlJc w:val="left"/>
+      <w:pPr>
+        <w:ind w:left="6480" w:hanging="360"/>
+      </w:pPr>
+      <w:rPr>
+        <w:rFonts w:ascii="Wingdings" w:hAnsi="Wingdings" w:hint="default"/>
+      </w:rPr>
+    </w:lvl>
+  </w:abstractNum>
+  <w:abstractNum w:abstractNumId="7">
+    <w:nsid w:val="3740550F"/>
+    <w:multiLevelType w:val="hybridMultilevel"/>
+    <w:tmpl w:val="F3B89FEC"/>
+    <w:lvl w:ilvl="0" w:tplc="04090001">
+      <w:start w:val="1"/>
+      <w:numFmt w:val="bullet"/>
+      <w:lvlText w:val=""/>
+      <w:lvlJc w:val="left"/>
+      <w:pPr>
+        <w:ind w:left="720" w:hanging="360"/>
+      </w:pPr>
+      <w:rPr>
+        <w:rFonts w:ascii="Symbol" w:hAnsi="Symbol" w:hint="default"/>
+      </w:rPr>
+    </w:lvl>
+    <w:lvl w:ilvl="1" w:tplc="04090003">
+      <w:start w:val="1"/>
+      <w:numFmt w:val="bullet"/>
+      <w:lvlText w:val="o"/>
+      <w:lvlJc w:val="left"/>
+      <w:pPr>
+        <w:ind w:left="1440" w:hanging="360"/>
+      </w:pPr>
+      <w:rPr>
+        <w:rFonts w:ascii="Courier New" w:hAnsi="Courier New" w:cs="Courier New" w:hint="default"/>
+      </w:rPr>
+    </w:lvl>
+    <w:lvl w:ilvl="2" w:tplc="04090005" w:tentative="1">
+      <w:start w:val="1"/>
+      <w:numFmt w:val="bullet"/>
+      <w:lvlText w:val=""/>
+      <w:lvlJc w:val="left"/>
+      <w:pPr>
+        <w:ind w:left="2160" w:hanging="360"/>
+      </w:pPr>
+      <w:rPr>
+        <w:rFonts w:ascii="Wingdings" w:hAnsi="Wingdings" w:hint="default"/>
+      </w:rPr>
+    </w:lvl>
+    <w:lvl w:ilvl="3" w:tplc="04090001" w:tentative="1">
+      <w:start w:val="1"/>
+      <w:numFmt w:val="bullet"/>
+      <w:lvlText w:val=""/>
+      <w:lvlJc w:val="left"/>
+      <w:pPr>
+        <w:ind w:left="2880" w:hanging="360"/>
+      </w:pPr>
+      <w:rPr>
+        <w:rFonts w:ascii="Symbol" w:hAnsi="Symbol" w:hint="default"/>
+      </w:rPr>
+    </w:lvl>
+    <w:lvl w:ilvl="4" w:tplc="04090003" w:tentative="1">
+      <w:start w:val="1"/>
+      <w:numFmt w:val="bullet"/>
+      <w:lvlText w:val="o"/>
+      <w:lvlJc w:val="left"/>
+      <w:pPr>
+        <w:ind w:left="3600" w:hanging="360"/>
+      </w:pPr>
+      <w:rPr>
+        <w:rFonts w:ascii="Courier New" w:hAnsi="Courier New" w:cs="Courier New" w:hint="default"/>
+      </w:rPr>
+    </w:lvl>
+    <w:lvl w:ilvl="5" w:tplc="04090005" w:tentative="1">
+      <w:start w:val="1"/>
+      <w:numFmt w:val="bullet"/>
+      <w:lvlText w:val=""/>
+      <w:lvlJc w:val="left"/>
+      <w:pPr>
+        <w:ind w:left="4320" w:hanging="360"/>
+      </w:pPr>
+      <w:rPr>
+        <w:rFonts w:ascii="Wingdings" w:hAnsi="Wingdings" w:hint="default"/>
+      </w:rPr>
+    </w:lvl>
+    <w:lvl w:ilvl="6" w:tplc="04090001" w:tentative="1">
+      <w:start w:val="1"/>
+      <w:numFmt w:val="bullet"/>
+      <w:lvlText w:val=""/>
+      <w:lvlJc w:val="left"/>
+      <w:pPr>
+        <w:ind w:left="5040" w:hanging="360"/>
+      </w:pPr>
+      <w:rPr>
+        <w:rFonts w:ascii="Symbol" w:hAnsi="Symbol" w:hint="default"/>
+      </w:rPr>
+    </w:lvl>
+    <w:lvl w:ilvl="7" w:tplc="04090003" w:tentative="1">
+      <w:start w:val="1"/>
+      <w:numFmt w:val="bullet"/>
+      <w:lvlText w:val="o"/>
+      <w:lvlJc w:val="left"/>
+      <w:pPr>
+        <w:ind w:left="5760" w:hanging="360"/>
+      </w:pPr>
+      <w:rPr>
+        <w:rFonts w:ascii="Courier New" w:hAnsi="Courier New" w:cs="Courier New" w:hint="default"/>
+      </w:rPr>
+    </w:lvl>
+    <w:lvl w:ilvl="8" w:tplc="04090005" w:tentative="1">
+      <w:start w:val="1"/>
+      <w:numFmt w:val="bullet"/>
+      <w:lvlText w:val=""/>
+      <w:lvlJc w:val="left"/>
+      <w:pPr>
+        <w:ind w:left="6480" w:hanging="360"/>
+      </w:pPr>
+      <w:rPr>
+        <w:rFonts w:ascii="Wingdings" w:hAnsi="Wingdings" w:hint="default"/>
+      </w:rPr>
+    </w:lvl>
+  </w:abstractNum>
+  <w:abstractNum w:abstractNumId="8">
     <w:nsid w:val="3990021C"/>
     <w:multiLevelType w:val="hybridMultilevel"/>
     <w:tmpl w:val="56E88746"/>
@@ -2301,7 +4463,233 @@
       </w:pPr>
     </w:lvl>
   </w:abstractNum>
-  <w:abstractNum w:abstractNumId="5">
+  <w:abstractNum w:abstractNumId="9">
+    <w:nsid w:val="3B0F679F"/>
+    <w:multiLevelType w:val="hybridMultilevel"/>
+    <w:tmpl w:val="14789DD0"/>
+    <w:lvl w:ilvl="0" w:tplc="04090003">
+      <w:start w:val="1"/>
+      <w:numFmt w:val="bullet"/>
+      <w:lvlText w:val="o"/>
+      <w:lvlJc w:val="left"/>
+      <w:pPr>
+        <w:ind w:left="1080" w:hanging="360"/>
+      </w:pPr>
+      <w:rPr>
+        <w:rFonts w:ascii="Courier New" w:hAnsi="Courier New" w:cs="Courier New" w:hint="default"/>
+      </w:rPr>
+    </w:lvl>
+    <w:lvl w:ilvl="1" w:tplc="04090001">
+      <w:start w:val="1"/>
+      <w:numFmt w:val="bullet"/>
+      <w:lvlText w:val=""/>
+      <w:lvlJc w:val="left"/>
+      <w:pPr>
+        <w:ind w:left="1800" w:hanging="360"/>
+      </w:pPr>
+      <w:rPr>
+        <w:rFonts w:ascii="Symbol" w:hAnsi="Symbol" w:hint="default"/>
+      </w:rPr>
+    </w:lvl>
+    <w:lvl w:ilvl="2" w:tplc="04090005" w:tentative="1">
+      <w:start w:val="1"/>
+      <w:numFmt w:val="bullet"/>
+      <w:lvlText w:val=""/>
+      <w:lvlJc w:val="left"/>
+      <w:pPr>
+        <w:ind w:left="2520" w:hanging="360"/>
+      </w:pPr>
+      <w:rPr>
+        <w:rFonts w:ascii="Wingdings" w:hAnsi="Wingdings" w:hint="default"/>
+      </w:rPr>
+    </w:lvl>
+    <w:lvl w:ilvl="3" w:tplc="04090001" w:tentative="1">
+      <w:start w:val="1"/>
+      <w:numFmt w:val="bullet"/>
+      <w:lvlText w:val=""/>
+      <w:lvlJc w:val="left"/>
+      <w:pPr>
+        <w:ind w:left="3240" w:hanging="360"/>
+      </w:pPr>
+      <w:rPr>
+        <w:rFonts w:ascii="Symbol" w:hAnsi="Symbol" w:hint="default"/>
+      </w:rPr>
+    </w:lvl>
+    <w:lvl w:ilvl="4" w:tplc="04090003" w:tentative="1">
+      <w:start w:val="1"/>
+      <w:numFmt w:val="bullet"/>
+      <w:lvlText w:val="o"/>
+      <w:lvlJc w:val="left"/>
+      <w:pPr>
+        <w:ind w:left="3960" w:hanging="360"/>
+      </w:pPr>
+      <w:rPr>
+        <w:rFonts w:ascii="Courier New" w:hAnsi="Courier New" w:cs="Courier New" w:hint="default"/>
+      </w:rPr>
+    </w:lvl>
+    <w:lvl w:ilvl="5" w:tplc="04090005" w:tentative="1">
+      <w:start w:val="1"/>
+      <w:numFmt w:val="bullet"/>
+      <w:lvlText w:val=""/>
+      <w:lvlJc w:val="left"/>
+      <w:pPr>
+        <w:ind w:left="4680" w:hanging="360"/>
+      </w:pPr>
+      <w:rPr>
+        <w:rFonts w:ascii="Wingdings" w:hAnsi="Wingdings" w:hint="default"/>
+      </w:rPr>
+    </w:lvl>
+    <w:lvl w:ilvl="6" w:tplc="04090001" w:tentative="1">
+      <w:start w:val="1"/>
+      <w:numFmt w:val="bullet"/>
+      <w:lvlText w:val=""/>
+      <w:lvlJc w:val="left"/>
+      <w:pPr>
+        <w:ind w:left="5400" w:hanging="360"/>
+      </w:pPr>
+      <w:rPr>
+        <w:rFonts w:ascii="Symbol" w:hAnsi="Symbol" w:hint="default"/>
+      </w:rPr>
+    </w:lvl>
+    <w:lvl w:ilvl="7" w:tplc="04090003" w:tentative="1">
+      <w:start w:val="1"/>
+      <w:numFmt w:val="bullet"/>
+      <w:lvlText w:val="o"/>
+      <w:lvlJc w:val="left"/>
+      <w:pPr>
+        <w:ind w:left="6120" w:hanging="360"/>
+      </w:pPr>
+      <w:rPr>
+        <w:rFonts w:ascii="Courier New" w:hAnsi="Courier New" w:cs="Courier New" w:hint="default"/>
+      </w:rPr>
+    </w:lvl>
+    <w:lvl w:ilvl="8" w:tplc="04090005" w:tentative="1">
+      <w:start w:val="1"/>
+      <w:numFmt w:val="bullet"/>
+      <w:lvlText w:val=""/>
+      <w:lvlJc w:val="left"/>
+      <w:pPr>
+        <w:ind w:left="6840" w:hanging="360"/>
+      </w:pPr>
+      <w:rPr>
+        <w:rFonts w:ascii="Wingdings" w:hAnsi="Wingdings" w:hint="default"/>
+      </w:rPr>
+    </w:lvl>
+  </w:abstractNum>
+  <w:abstractNum w:abstractNumId="10">
+    <w:nsid w:val="460562D3"/>
+    <w:multiLevelType w:val="hybridMultilevel"/>
+    <w:tmpl w:val="16D8A524"/>
+    <w:lvl w:ilvl="0" w:tplc="04090001">
+      <w:start w:val="1"/>
+      <w:numFmt w:val="bullet"/>
+      <w:lvlText w:val=""/>
+      <w:lvlJc w:val="left"/>
+      <w:pPr>
+        <w:ind w:left="720" w:hanging="360"/>
+      </w:pPr>
+      <w:rPr>
+        <w:rFonts w:ascii="Symbol" w:hAnsi="Symbol" w:hint="default"/>
+      </w:rPr>
+    </w:lvl>
+    <w:lvl w:ilvl="1" w:tplc="04090003">
+      <w:start w:val="1"/>
+      <w:numFmt w:val="bullet"/>
+      <w:lvlText w:val="o"/>
+      <w:lvlJc w:val="left"/>
+      <w:pPr>
+        <w:ind w:left="1440" w:hanging="360"/>
+      </w:pPr>
+      <w:rPr>
+        <w:rFonts w:ascii="Courier New" w:hAnsi="Courier New" w:cs="Courier New" w:hint="default"/>
+      </w:rPr>
+    </w:lvl>
+    <w:lvl w:ilvl="2" w:tplc="04090005" w:tentative="1">
+      <w:start w:val="1"/>
+      <w:numFmt w:val="bullet"/>
+      <w:lvlText w:val=""/>
+      <w:lvlJc w:val="left"/>
+      <w:pPr>
+        <w:ind w:left="2160" w:hanging="360"/>
+      </w:pPr>
+      <w:rPr>
+        <w:rFonts w:ascii="Wingdings" w:hAnsi="Wingdings" w:hint="default"/>
+      </w:rPr>
+    </w:lvl>
+    <w:lvl w:ilvl="3" w:tplc="04090001" w:tentative="1">
+      <w:start w:val="1"/>
+      <w:numFmt w:val="bullet"/>
+      <w:lvlText w:val=""/>
+      <w:lvlJc w:val="left"/>
+      <w:pPr>
+        <w:ind w:left="2880" w:hanging="360"/>
+      </w:pPr>
+      <w:rPr>
+        <w:rFonts w:ascii="Symbol" w:hAnsi="Symbol" w:hint="default"/>
+      </w:rPr>
+    </w:lvl>
+    <w:lvl w:ilvl="4" w:tplc="04090003" w:tentative="1">
+      <w:start w:val="1"/>
+      <w:numFmt w:val="bullet"/>
+      <w:lvlText w:val="o"/>
+      <w:lvlJc w:val="left"/>
+      <w:pPr>
+        <w:ind w:left="3600" w:hanging="360"/>
+      </w:pPr>
+      <w:rPr>
+        <w:rFonts w:ascii="Courier New" w:hAnsi="Courier New" w:cs="Courier New" w:hint="default"/>
+      </w:rPr>
+    </w:lvl>
+    <w:lvl w:ilvl="5" w:tplc="04090005" w:tentative="1">
+      <w:start w:val="1"/>
+      <w:numFmt w:val="bullet"/>
+      <w:lvlText w:val=""/>
+      <w:lvlJc w:val="left"/>
+      <w:pPr>
+        <w:ind w:left="4320" w:hanging="360"/>
+      </w:pPr>
+      <w:rPr>
+        <w:rFonts w:ascii="Wingdings" w:hAnsi="Wingdings" w:hint="default"/>
+      </w:rPr>
+    </w:lvl>
+    <w:lvl w:ilvl="6" w:tplc="04090001" w:tentative="1">
+      <w:start w:val="1"/>
+      <w:numFmt w:val="bullet"/>
+      <w:lvlText w:val=""/>
+      <w:lvlJc w:val="left"/>
+      <w:pPr>
+        <w:ind w:left="5040" w:hanging="360"/>
+      </w:pPr>
+      <w:rPr>
+        <w:rFonts w:ascii="Symbol" w:hAnsi="Symbol" w:hint="default"/>
+      </w:rPr>
+    </w:lvl>
+    <w:lvl w:ilvl="7" w:tplc="04090003" w:tentative="1">
+      <w:start w:val="1"/>
+      <w:numFmt w:val="bullet"/>
+      <w:lvlText w:val="o"/>
+      <w:lvlJc w:val="left"/>
+      <w:pPr>
+        <w:ind w:left="5760" w:hanging="360"/>
+      </w:pPr>
+      <w:rPr>
+        <w:rFonts w:ascii="Courier New" w:hAnsi="Courier New" w:cs="Courier New" w:hint="default"/>
+      </w:rPr>
+    </w:lvl>
+    <w:lvl w:ilvl="8" w:tplc="04090005" w:tentative="1">
+      <w:start w:val="1"/>
+      <w:numFmt w:val="bullet"/>
+      <w:lvlText w:val=""/>
+      <w:lvlJc w:val="left"/>
+      <w:pPr>
+        <w:ind w:left="6480" w:hanging="360"/>
+      </w:pPr>
+      <w:rPr>
+        <w:rFonts w:ascii="Wingdings" w:hAnsi="Wingdings" w:hint="default"/>
+      </w:rPr>
+    </w:lvl>
+  </w:abstractNum>
+  <w:abstractNum w:abstractNumId="11">
     <w:nsid w:val="4AB07E89"/>
     <w:multiLevelType w:val="hybridMultilevel"/>
     <w:tmpl w:val="41944D58"/>
@@ -2414,7 +4802,7 @@
       </w:rPr>
     </w:lvl>
   </w:abstractNum>
-  <w:abstractNum w:abstractNumId="6">
+  <w:abstractNum w:abstractNumId="12">
     <w:nsid w:val="4DB4487E"/>
     <w:multiLevelType w:val="hybridMultilevel"/>
     <w:tmpl w:val="A14C51C6"/>
@@ -2527,7 +4915,233 @@
       </w:rPr>
     </w:lvl>
   </w:abstractNum>
-  <w:abstractNum w:abstractNumId="7">
+  <w:abstractNum w:abstractNumId="13">
+    <w:nsid w:val="55015E07"/>
+    <w:multiLevelType w:val="hybridMultilevel"/>
+    <w:tmpl w:val="F4B083B2"/>
+    <w:lvl w:ilvl="0" w:tplc="04090001">
+      <w:start w:val="1"/>
+      <w:numFmt w:val="bullet"/>
+      <w:lvlText w:val=""/>
+      <w:lvlJc w:val="left"/>
+      <w:pPr>
+        <w:ind w:left="720" w:hanging="360"/>
+      </w:pPr>
+      <w:rPr>
+        <w:rFonts w:ascii="Symbol" w:hAnsi="Symbol" w:hint="default"/>
+      </w:rPr>
+    </w:lvl>
+    <w:lvl w:ilvl="1" w:tplc="0409000F">
+      <w:start w:val="1"/>
+      <w:numFmt w:val="decimal"/>
+      <w:lvlText w:val="%2."/>
+      <w:lvlJc w:val="left"/>
+      <w:pPr>
+        <w:ind w:left="1440" w:hanging="360"/>
+      </w:pPr>
+      <w:rPr>
+        <w:rFonts w:hint="default"/>
+      </w:rPr>
+    </w:lvl>
+    <w:lvl w:ilvl="2" w:tplc="04090005" w:tentative="1">
+      <w:start w:val="1"/>
+      <w:numFmt w:val="bullet"/>
+      <w:lvlText w:val=""/>
+      <w:lvlJc w:val="left"/>
+      <w:pPr>
+        <w:ind w:left="2160" w:hanging="360"/>
+      </w:pPr>
+      <w:rPr>
+        <w:rFonts w:ascii="Wingdings" w:hAnsi="Wingdings" w:hint="default"/>
+      </w:rPr>
+    </w:lvl>
+    <w:lvl w:ilvl="3" w:tplc="04090001" w:tentative="1">
+      <w:start w:val="1"/>
+      <w:numFmt w:val="bullet"/>
+      <w:lvlText w:val=""/>
+      <w:lvlJc w:val="left"/>
+      <w:pPr>
+        <w:ind w:left="2880" w:hanging="360"/>
+      </w:pPr>
+      <w:rPr>
+        <w:rFonts w:ascii="Symbol" w:hAnsi="Symbol" w:hint="default"/>
+      </w:rPr>
+    </w:lvl>
+    <w:lvl w:ilvl="4" w:tplc="04090003" w:tentative="1">
+      <w:start w:val="1"/>
+      <w:numFmt w:val="bullet"/>
+      <w:lvlText w:val="o"/>
+      <w:lvlJc w:val="left"/>
+      <w:pPr>
+        <w:ind w:left="3600" w:hanging="360"/>
+      </w:pPr>
+      <w:rPr>
+        <w:rFonts w:ascii="Courier New" w:hAnsi="Courier New" w:cs="Courier New" w:hint="default"/>
+      </w:rPr>
+    </w:lvl>
+    <w:lvl w:ilvl="5" w:tplc="04090005" w:tentative="1">
+      <w:start w:val="1"/>
+      <w:numFmt w:val="bullet"/>
+      <w:lvlText w:val=""/>
+      <w:lvlJc w:val="left"/>
+      <w:pPr>
+        <w:ind w:left="4320" w:hanging="360"/>
+      </w:pPr>
+      <w:rPr>
+        <w:rFonts w:ascii="Wingdings" w:hAnsi="Wingdings" w:hint="default"/>
+      </w:rPr>
+    </w:lvl>
+    <w:lvl w:ilvl="6" w:tplc="04090001" w:tentative="1">
+      <w:start w:val="1"/>
+      <w:numFmt w:val="bullet"/>
+      <w:lvlText w:val=""/>
+      <w:lvlJc w:val="left"/>
+      <w:pPr>
+        <w:ind w:left="5040" w:hanging="360"/>
+      </w:pPr>
+      <w:rPr>
+        <w:rFonts w:ascii="Symbol" w:hAnsi="Symbol" w:hint="default"/>
+      </w:rPr>
+    </w:lvl>
+    <w:lvl w:ilvl="7" w:tplc="04090003" w:tentative="1">
+      <w:start w:val="1"/>
+      <w:numFmt w:val="bullet"/>
+      <w:lvlText w:val="o"/>
+      <w:lvlJc w:val="left"/>
+      <w:pPr>
+        <w:ind w:left="5760" w:hanging="360"/>
+      </w:pPr>
+      <w:rPr>
+        <w:rFonts w:ascii="Courier New" w:hAnsi="Courier New" w:cs="Courier New" w:hint="default"/>
+      </w:rPr>
+    </w:lvl>
+    <w:lvl w:ilvl="8" w:tplc="04090005" w:tentative="1">
+      <w:start w:val="1"/>
+      <w:numFmt w:val="bullet"/>
+      <w:lvlText w:val=""/>
+      <w:lvlJc w:val="left"/>
+      <w:pPr>
+        <w:ind w:left="6480" w:hanging="360"/>
+      </w:pPr>
+      <w:rPr>
+        <w:rFonts w:ascii="Wingdings" w:hAnsi="Wingdings" w:hint="default"/>
+      </w:rPr>
+    </w:lvl>
+  </w:abstractNum>
+  <w:abstractNum w:abstractNumId="14">
+    <w:nsid w:val="56042CE4"/>
+    <w:multiLevelType w:val="hybridMultilevel"/>
+    <w:tmpl w:val="C2FE28F6"/>
+    <w:lvl w:ilvl="0" w:tplc="04090001">
+      <w:start w:val="1"/>
+      <w:numFmt w:val="bullet"/>
+      <w:lvlText w:val=""/>
+      <w:lvlJc w:val="left"/>
+      <w:pPr>
+        <w:ind w:left="720" w:hanging="360"/>
+      </w:pPr>
+      <w:rPr>
+        <w:rFonts w:ascii="Symbol" w:hAnsi="Symbol" w:hint="default"/>
+      </w:rPr>
+    </w:lvl>
+    <w:lvl w:ilvl="1" w:tplc="04090003" w:tentative="1">
+      <w:start w:val="1"/>
+      <w:numFmt w:val="bullet"/>
+      <w:lvlText w:val="o"/>
+      <w:lvlJc w:val="left"/>
+      <w:pPr>
+        <w:ind w:left="1440" w:hanging="360"/>
+      </w:pPr>
+      <w:rPr>
+        <w:rFonts w:ascii="Courier New" w:hAnsi="Courier New" w:cs="Courier New" w:hint="default"/>
+      </w:rPr>
+    </w:lvl>
+    <w:lvl w:ilvl="2" w:tplc="04090005" w:tentative="1">
+      <w:start w:val="1"/>
+      <w:numFmt w:val="bullet"/>
+      <w:lvlText w:val=""/>
+      <w:lvlJc w:val="left"/>
+      <w:pPr>
+        <w:ind w:left="2160" w:hanging="360"/>
+      </w:pPr>
+      <w:rPr>
+        <w:rFonts w:ascii="Wingdings" w:hAnsi="Wingdings" w:hint="default"/>
+      </w:rPr>
+    </w:lvl>
+    <w:lvl w:ilvl="3" w:tplc="04090001" w:tentative="1">
+      <w:start w:val="1"/>
+      <w:numFmt w:val="bullet"/>
+      <w:lvlText w:val=""/>
+      <w:lvlJc w:val="left"/>
+      <w:pPr>
+        <w:ind w:left="2880" w:hanging="360"/>
+      </w:pPr>
+      <w:rPr>
+        <w:rFonts w:ascii="Symbol" w:hAnsi="Symbol" w:hint="default"/>
+      </w:rPr>
+    </w:lvl>
+    <w:lvl w:ilvl="4" w:tplc="04090003" w:tentative="1">
+      <w:start w:val="1"/>
+      <w:numFmt w:val="bullet"/>
+      <w:lvlText w:val="o"/>
+      <w:lvlJc w:val="left"/>
+      <w:pPr>
+        <w:ind w:left="3600" w:hanging="360"/>
+      </w:pPr>
+      <w:rPr>
+        <w:rFonts w:ascii="Courier New" w:hAnsi="Courier New" w:cs="Courier New" w:hint="default"/>
+      </w:rPr>
+    </w:lvl>
+    <w:lvl w:ilvl="5" w:tplc="04090005" w:tentative="1">
+      <w:start w:val="1"/>
+      <w:numFmt w:val="bullet"/>
+      <w:lvlText w:val=""/>
+      <w:lvlJc w:val="left"/>
+      <w:pPr>
+        <w:ind w:left="4320" w:hanging="360"/>
+      </w:pPr>
+      <w:rPr>
+        <w:rFonts w:ascii="Wingdings" w:hAnsi="Wingdings" w:hint="default"/>
+      </w:rPr>
+    </w:lvl>
+    <w:lvl w:ilvl="6" w:tplc="04090001" w:tentative="1">
+      <w:start w:val="1"/>
+      <w:numFmt w:val="bullet"/>
+      <w:lvlText w:val=""/>
+      <w:lvlJc w:val="left"/>
+      <w:pPr>
+        <w:ind w:left="5040" w:hanging="360"/>
+      </w:pPr>
+      <w:rPr>
+        <w:rFonts w:ascii="Symbol" w:hAnsi="Symbol" w:hint="default"/>
+      </w:rPr>
+    </w:lvl>
+    <w:lvl w:ilvl="7" w:tplc="04090003" w:tentative="1">
+      <w:start w:val="1"/>
+      <w:numFmt w:val="bullet"/>
+      <w:lvlText w:val="o"/>
+      <w:lvlJc w:val="left"/>
+      <w:pPr>
+        <w:ind w:left="5760" w:hanging="360"/>
+      </w:pPr>
+      <w:rPr>
+        <w:rFonts w:ascii="Courier New" w:hAnsi="Courier New" w:cs="Courier New" w:hint="default"/>
+      </w:rPr>
+    </w:lvl>
+    <w:lvl w:ilvl="8" w:tplc="04090005" w:tentative="1">
+      <w:start w:val="1"/>
+      <w:numFmt w:val="bullet"/>
+      <w:lvlText w:val=""/>
+      <w:lvlJc w:val="left"/>
+      <w:pPr>
+        <w:ind w:left="6480" w:hanging="360"/>
+      </w:pPr>
+      <w:rPr>
+        <w:rFonts w:ascii="Wingdings" w:hAnsi="Wingdings" w:hint="default"/>
+      </w:rPr>
+    </w:lvl>
+  </w:abstractNum>
+  <w:abstractNum w:abstractNumId="15">
     <w:nsid w:val="5B663028"/>
     <w:multiLevelType w:val="hybridMultilevel"/>
     <w:tmpl w:val="6410567E"/>
@@ -2640,7 +5254,7 @@
       </w:rPr>
     </w:lvl>
   </w:abstractNum>
-  <w:abstractNum w:abstractNumId="8">
+  <w:abstractNum w:abstractNumId="16">
     <w:nsid w:val="5CE346AE"/>
     <w:multiLevelType w:val="hybridMultilevel"/>
     <w:tmpl w:val="94BEBEF0"/>
@@ -2753,7 +5367,120 @@
       </w:rPr>
     </w:lvl>
   </w:abstractNum>
-  <w:abstractNum w:abstractNumId="9">
+  <w:abstractNum w:abstractNumId="17">
+    <w:nsid w:val="607F2D5E"/>
+    <w:multiLevelType w:val="hybridMultilevel"/>
+    <w:tmpl w:val="3E14D858"/>
+    <w:lvl w:ilvl="0" w:tplc="04090001">
+      <w:start w:val="1"/>
+      <w:numFmt w:val="bullet"/>
+      <w:lvlText w:val=""/>
+      <w:lvlJc w:val="left"/>
+      <w:pPr>
+        <w:ind w:left="720" w:hanging="360"/>
+      </w:pPr>
+      <w:rPr>
+        <w:rFonts w:ascii="Symbol" w:hAnsi="Symbol" w:hint="default"/>
+      </w:rPr>
+    </w:lvl>
+    <w:lvl w:ilvl="1" w:tplc="04090003">
+      <w:start w:val="1"/>
+      <w:numFmt w:val="bullet"/>
+      <w:lvlText w:val="o"/>
+      <w:lvlJc w:val="left"/>
+      <w:pPr>
+        <w:ind w:left="1440" w:hanging="360"/>
+      </w:pPr>
+      <w:rPr>
+        <w:rFonts w:ascii="Courier New" w:hAnsi="Courier New" w:cs="Courier New" w:hint="default"/>
+      </w:rPr>
+    </w:lvl>
+    <w:lvl w:ilvl="2" w:tplc="04090005">
+      <w:start w:val="1"/>
+      <w:numFmt w:val="bullet"/>
+      <w:lvlText w:val=""/>
+      <w:lvlJc w:val="left"/>
+      <w:pPr>
+        <w:ind w:left="2160" w:hanging="360"/>
+      </w:pPr>
+      <w:rPr>
+        <w:rFonts w:ascii="Wingdings" w:hAnsi="Wingdings" w:hint="default"/>
+      </w:rPr>
+    </w:lvl>
+    <w:lvl w:ilvl="3" w:tplc="04090001" w:tentative="1">
+      <w:start w:val="1"/>
+      <w:numFmt w:val="bullet"/>
+      <w:lvlText w:val=""/>
+      <w:lvlJc w:val="left"/>
+      <w:pPr>
+        <w:ind w:left="2880" w:hanging="360"/>
+      </w:pPr>
+      <w:rPr>
+        <w:rFonts w:ascii="Symbol" w:hAnsi="Symbol" w:hint="default"/>
+      </w:rPr>
+    </w:lvl>
+    <w:lvl w:ilvl="4" w:tplc="04090003" w:tentative="1">
+      <w:start w:val="1"/>
+      <w:numFmt w:val="bullet"/>
+      <w:lvlText w:val="o"/>
+      <w:lvlJc w:val="left"/>
+      <w:pPr>
+        <w:ind w:left="3600" w:hanging="360"/>
+      </w:pPr>
+      <w:rPr>
+        <w:rFonts w:ascii="Courier New" w:hAnsi="Courier New" w:cs="Courier New" w:hint="default"/>
+      </w:rPr>
+    </w:lvl>
+    <w:lvl w:ilvl="5" w:tplc="04090005" w:tentative="1">
+      <w:start w:val="1"/>
+      <w:numFmt w:val="bullet"/>
+      <w:lvlText w:val=""/>
+      <w:lvlJc w:val="left"/>
+      <w:pPr>
+        <w:ind w:left="4320" w:hanging="360"/>
+      </w:pPr>
+      <w:rPr>
+        <w:rFonts w:ascii="Wingdings" w:hAnsi="Wingdings" w:hint="default"/>
+      </w:rPr>
+    </w:lvl>
+    <w:lvl w:ilvl="6" w:tplc="04090001" w:tentative="1">
+      <w:start w:val="1"/>
+      <w:numFmt w:val="bullet"/>
+      <w:lvlText w:val=""/>
+      <w:lvlJc w:val="left"/>
+      <w:pPr>
+        <w:ind w:left="5040" w:hanging="360"/>
+      </w:pPr>
+      <w:rPr>
+        <w:rFonts w:ascii="Symbol" w:hAnsi="Symbol" w:hint="default"/>
+      </w:rPr>
+    </w:lvl>
+    <w:lvl w:ilvl="7" w:tplc="04090003" w:tentative="1">
+      <w:start w:val="1"/>
+      <w:numFmt w:val="bullet"/>
+      <w:lvlText w:val="o"/>
+      <w:lvlJc w:val="left"/>
+      <w:pPr>
+        <w:ind w:left="5760" w:hanging="360"/>
+      </w:pPr>
+      <w:rPr>
+        <w:rFonts w:ascii="Courier New" w:hAnsi="Courier New" w:cs="Courier New" w:hint="default"/>
+      </w:rPr>
+    </w:lvl>
+    <w:lvl w:ilvl="8" w:tplc="04090005" w:tentative="1">
+      <w:start w:val="1"/>
+      <w:numFmt w:val="bullet"/>
+      <w:lvlText w:val=""/>
+      <w:lvlJc w:val="left"/>
+      <w:pPr>
+        <w:ind w:left="6480" w:hanging="360"/>
+      </w:pPr>
+      <w:rPr>
+        <w:rFonts w:ascii="Wingdings" w:hAnsi="Wingdings" w:hint="default"/>
+      </w:rPr>
+    </w:lvl>
+  </w:abstractNum>
+  <w:abstractNum w:abstractNumId="18">
     <w:nsid w:val="612808FC"/>
     <w:multiLevelType w:val="hybridMultilevel"/>
     <w:tmpl w:val="D166B3F4"/>
@@ -2866,7 +5593,7 @@
       </w:rPr>
     </w:lvl>
   </w:abstractNum>
-  <w:abstractNum w:abstractNumId="10">
+  <w:abstractNum w:abstractNumId="19">
     <w:nsid w:val="6415392A"/>
     <w:multiLevelType w:val="hybridMultilevel"/>
     <w:tmpl w:val="6C22DFCE"/>
@@ -2952,38 +5679,181 @@
       </w:pPr>
     </w:lvl>
   </w:abstractNum>
+  <w:abstractNum w:abstractNumId="20">
+    <w:nsid w:val="799A5B45"/>
+    <w:multiLevelType w:val="hybridMultilevel"/>
+    <w:tmpl w:val="85023A70"/>
+    <w:lvl w:ilvl="0" w:tplc="04090001">
+      <w:start w:val="1"/>
+      <w:numFmt w:val="bullet"/>
+      <w:lvlText w:val=""/>
+      <w:lvlJc w:val="left"/>
+      <w:pPr>
+        <w:ind w:left="720" w:hanging="360"/>
+      </w:pPr>
+      <w:rPr>
+        <w:rFonts w:ascii="Symbol" w:hAnsi="Symbol" w:hint="default"/>
+      </w:rPr>
+    </w:lvl>
+    <w:lvl w:ilvl="1" w:tplc="0409000F">
+      <w:start w:val="1"/>
+      <w:numFmt w:val="decimal"/>
+      <w:lvlText w:val="%2."/>
+      <w:lvlJc w:val="left"/>
+      <w:pPr>
+        <w:ind w:left="1440" w:hanging="360"/>
+      </w:pPr>
+      <w:rPr>
+        <w:rFonts w:hint="default"/>
+      </w:rPr>
+    </w:lvl>
+    <w:lvl w:ilvl="2" w:tplc="04090005" w:tentative="1">
+      <w:start w:val="1"/>
+      <w:numFmt w:val="bullet"/>
+      <w:lvlText w:val=""/>
+      <w:lvlJc w:val="left"/>
+      <w:pPr>
+        <w:ind w:left="2160" w:hanging="360"/>
+      </w:pPr>
+      <w:rPr>
+        <w:rFonts w:ascii="Wingdings" w:hAnsi="Wingdings" w:hint="default"/>
+      </w:rPr>
+    </w:lvl>
+    <w:lvl w:ilvl="3" w:tplc="04090001" w:tentative="1">
+      <w:start w:val="1"/>
+      <w:numFmt w:val="bullet"/>
+      <w:lvlText w:val=""/>
+      <w:lvlJc w:val="left"/>
+      <w:pPr>
+        <w:ind w:left="2880" w:hanging="360"/>
+      </w:pPr>
+      <w:rPr>
+        <w:rFonts w:ascii="Symbol" w:hAnsi="Symbol" w:hint="default"/>
+      </w:rPr>
+    </w:lvl>
+    <w:lvl w:ilvl="4" w:tplc="04090003" w:tentative="1">
+      <w:start w:val="1"/>
+      <w:numFmt w:val="bullet"/>
+      <w:lvlText w:val="o"/>
+      <w:lvlJc w:val="left"/>
+      <w:pPr>
+        <w:ind w:left="3600" w:hanging="360"/>
+      </w:pPr>
+      <w:rPr>
+        <w:rFonts w:ascii="Courier New" w:hAnsi="Courier New" w:cs="Courier New" w:hint="default"/>
+      </w:rPr>
+    </w:lvl>
+    <w:lvl w:ilvl="5" w:tplc="04090005" w:tentative="1">
+      <w:start w:val="1"/>
+      <w:numFmt w:val="bullet"/>
+      <w:lvlText w:val=""/>
+      <w:lvlJc w:val="left"/>
+      <w:pPr>
+        <w:ind w:left="4320" w:hanging="360"/>
+      </w:pPr>
+      <w:rPr>
+        <w:rFonts w:ascii="Wingdings" w:hAnsi="Wingdings" w:hint="default"/>
+      </w:rPr>
+    </w:lvl>
+    <w:lvl w:ilvl="6" w:tplc="04090001" w:tentative="1">
+      <w:start w:val="1"/>
+      <w:numFmt w:val="bullet"/>
+      <w:lvlText w:val=""/>
+      <w:lvlJc w:val="left"/>
+      <w:pPr>
+        <w:ind w:left="5040" w:hanging="360"/>
+      </w:pPr>
+      <w:rPr>
+        <w:rFonts w:ascii="Symbol" w:hAnsi="Symbol" w:hint="default"/>
+      </w:rPr>
+    </w:lvl>
+    <w:lvl w:ilvl="7" w:tplc="04090003" w:tentative="1">
+      <w:start w:val="1"/>
+      <w:numFmt w:val="bullet"/>
+      <w:lvlText w:val="o"/>
+      <w:lvlJc w:val="left"/>
+      <w:pPr>
+        <w:ind w:left="5760" w:hanging="360"/>
+      </w:pPr>
+      <w:rPr>
+        <w:rFonts w:ascii="Courier New" w:hAnsi="Courier New" w:cs="Courier New" w:hint="default"/>
+      </w:rPr>
+    </w:lvl>
+    <w:lvl w:ilvl="8" w:tplc="04090005" w:tentative="1">
+      <w:start w:val="1"/>
+      <w:numFmt w:val="bullet"/>
+      <w:lvlText w:val=""/>
+      <w:lvlJc w:val="left"/>
+      <w:pPr>
+        <w:ind w:left="6480" w:hanging="360"/>
+      </w:pPr>
+      <w:rPr>
+        <w:rFonts w:ascii="Wingdings" w:hAnsi="Wingdings" w:hint="default"/>
+      </w:rPr>
+    </w:lvl>
+  </w:abstractNum>
   <w:num w:numId="1">
-    <w:abstractNumId w:val="2"/>
+    <w:abstractNumId w:val="4"/>
   </w:num>
   <w:num w:numId="2">
-    <w:abstractNumId w:val="4"/>
+    <w:abstractNumId w:val="8"/>
   </w:num>
   <w:num w:numId="3">
-    <w:abstractNumId w:val="5"/>
+    <w:abstractNumId w:val="11"/>
   </w:num>
   <w:num w:numId="4">
     <w:abstractNumId w:val="0"/>
   </w:num>
   <w:num w:numId="5">
+    <w:abstractNumId w:val="18"/>
+  </w:num>
+  <w:num w:numId="6">
+    <w:abstractNumId w:val="16"/>
+  </w:num>
+  <w:num w:numId="7">
+    <w:abstractNumId w:val="12"/>
+  </w:num>
+  <w:num w:numId="8">
+    <w:abstractNumId w:val="15"/>
+  </w:num>
+  <w:num w:numId="9">
+    <w:abstractNumId w:val="5"/>
+  </w:num>
+  <w:num w:numId="10">
+    <w:abstractNumId w:val="19"/>
+  </w:num>
+  <w:num w:numId="11">
+    <w:abstractNumId w:val="3"/>
+  </w:num>
+  <w:num w:numId="12">
+    <w:abstractNumId w:val="2"/>
+  </w:num>
+  <w:num w:numId="13">
+    <w:abstractNumId w:val="7"/>
+  </w:num>
+  <w:num w:numId="14">
+    <w:abstractNumId w:val="10"/>
+  </w:num>
+  <w:num w:numId="15">
+    <w:abstractNumId w:val="1"/>
+  </w:num>
+  <w:num w:numId="16">
+    <w:abstractNumId w:val="13"/>
+  </w:num>
+  <w:num w:numId="17">
+    <w:abstractNumId w:val="20"/>
+  </w:num>
+  <w:num w:numId="18">
     <w:abstractNumId w:val="9"/>
   </w:num>
-  <w:num w:numId="6">
-    <w:abstractNumId w:val="8"/>
-  </w:num>
-  <w:num w:numId="7">
+  <w:num w:numId="19">
     <w:abstractNumId w:val="6"/>
   </w:num>
-  <w:num w:numId="8">
-    <w:abstractNumId w:val="7"/>
+  <w:num w:numId="20">
+    <w:abstractNumId w:val="14"/>
   </w:num>
-  <w:num w:numId="9">
-    <w:abstractNumId w:val="3"/>
-  </w:num>
-  <w:num w:numId="10">
-    <w:abstractNumId w:val="10"/>
-  </w:num>
-  <w:num w:numId="11">
-    <w:abstractNumId w:val="1"/>
+  <w:num w:numId="21">
+    <w:abstractNumId w:val="17"/>
   </w:num>
 </w:numbering>
 </file>
@@ -3151,6 +6021,7 @@
   <w:style w:type="character" w:default="1" w:styleId="DefaultParagraphFont">
     <w:name w:val="Default Paragraph Font"/>
     <w:uiPriority w:val="1"/>
+    <w:semiHidden/>
     <w:unhideWhenUsed/>
   </w:style>
   <w:style w:type="table" w:default="1" w:styleId="TableNormal">
@@ -3395,6 +6266,7 @@
   <w:style w:type="character" w:default="1" w:styleId="DefaultParagraphFont">
     <w:name w:val="Default Paragraph Font"/>
     <w:uiPriority w:val="1"/>
+    <w:semiHidden/>
     <w:unhideWhenUsed/>
   </w:style>
   <w:style w:type="table" w:default="1" w:styleId="TableNormal">

</xml_diff>